<commit_message>
Updated Main File Declarations for all of the functions
</commit_message>
<xml_diff>
--- a/Coding+Assignment+2.docx
+++ b/Coding+Assignment+2.docx
@@ -1,6 +1,6 @@
 
 <file path=word/document.xml><?xml version="1.0" encoding="utf-8"?>
-<w:document xmlns:mv="urn:schemas-microsoft-com:mac:vml" xmlns:mo="http://schemas.microsoft.com/office/mac/office/2008/main" xmlns:ve="http://schemas.openxmlformats.org/markup-compatibility/2006" xmlns:o="urn:schemas-microsoft-com:office:office" xmlns:r="http://schemas.openxmlformats.org/officeDocument/2006/relationships" xmlns:m="http://schemas.openxmlformats.org/officeDocument/2006/math" xmlns:v="urn:schemas-microsoft-com:vml" xmlns:w10="urn:schemas-microsoft-com:office:word" xmlns:w="http://schemas.openxmlformats.org/wordprocessingml/2006/main" xmlns:wne="http://schemas.microsoft.com/office/word/2006/wordml" xmlns:wp="http://schemas.openxmlformats.org/drawingml/2006/wordprocessingDrawing" ve:Ignorable="mv" ve:PreserveAttributes="mv:*">
+<w:document xmlns:wpc="http://schemas.microsoft.com/office/word/2010/wordprocessingCanvas" xmlns:cx="http://schemas.microsoft.com/office/drawing/2014/chartex" xmlns:cx1="http://schemas.microsoft.com/office/drawing/2015/9/8/chartex" xmlns:cx2="http://schemas.microsoft.com/office/drawing/2015/10/21/chartex" xmlns:cx3="http://schemas.microsoft.com/office/drawing/2016/5/9/chartex" xmlns:cx4="http://schemas.microsoft.com/office/drawing/2016/5/10/chartex" xmlns:cx5="http://schemas.microsoft.com/office/drawing/2016/5/11/chartex" xmlns:cx6="http://schemas.microsoft.com/office/drawing/2016/5/12/chartex" xmlns:cx7="http://schemas.microsoft.com/office/drawing/2016/5/13/chartex" xmlns:cx8="http://schemas.microsoft.com/office/drawing/2016/5/14/chartex" xmlns:mc="http://schemas.openxmlformats.org/markup-compatibility/2006" xmlns:aink="http://schemas.microsoft.com/office/drawing/2016/ink" xmlns:am3d="http://schemas.microsoft.com/office/drawing/2017/model3d" xmlns:o="urn:schemas-microsoft-com:office:office" xmlns:r="http://schemas.openxmlformats.org/officeDocument/2006/relationships" xmlns:m="http://schemas.openxmlformats.org/officeDocument/2006/math" xmlns:v="urn:schemas-microsoft-com:vml" xmlns:wp14="http://schemas.microsoft.com/office/word/2010/wordprocessingDrawing" xmlns:wp="http://schemas.openxmlformats.org/drawingml/2006/wordprocessingDrawing" xmlns:w10="urn:schemas-microsoft-com:office:word" xmlns:w="http://schemas.openxmlformats.org/wordprocessingml/2006/main" xmlns:w14="http://schemas.microsoft.com/office/word/2010/wordml" xmlns:w15="http://schemas.microsoft.com/office/word/2012/wordml" xmlns:w16cid="http://schemas.microsoft.com/office/word/2016/wordml/cid" xmlns:w16se="http://schemas.microsoft.com/office/word/2015/wordml/symex" xmlns:wpg="http://schemas.microsoft.com/office/word/2010/wordprocessingGroup" xmlns:wpi="http://schemas.microsoft.com/office/word/2010/wordprocessingInk" xmlns:wne="http://schemas.microsoft.com/office/word/2006/wordml" xmlns:wps="http://schemas.microsoft.com/office/word/2010/wordprocessingShape" mc:Ignorable="w14 w15 w16se w16cid wp14">
   <w:body>
     <w:p>
       <w:r>
@@ -136,15 +136,7 @@
         <w:t xml:space="preserve">7. You will need to follow the basic coding standards we will talk about in class.  Do NOT use " </w:t>
       </w:r>
       <w:r>
-        <w:t xml:space="preserve">using namespace </w:t>
-      </w:r>
-      <w:proofErr w:type="gramStart"/>
-      <w:r>
-        <w:t>std</w:t>
-      </w:r>
-      <w:proofErr w:type="gramEnd"/>
-      <w:r>
-        <w:t>", use my</w:t>
+        <w:t>using namespace std", use my</w:t>
       </w:r>
       <w:r>
         <w:t xml:space="preserve"> naming conventions, good variable names, good comments, </w:t>
@@ -165,6 +157,7 @@
     </w:p>
     <w:p>
       <w:r>
+        <w:lastRenderedPageBreak/>
         <w:t>9. I will likely think of more requirements, possibly after you have already started so don't make code that's hard to update</w:t>
       </w:r>
       <w:r>
@@ -333,44 +326,32 @@
           <w:sz w:val="24"/>
           <w:szCs w:val="18"/>
         </w:rPr>
-        <w:t xml:space="preserve"> instance. </w:t>
-      </w:r>
-      <w:proofErr w:type="gramStart"/>
-      <w:r>
-        <w:rPr>
-          <w:rFonts w:ascii="Avenir Medium" w:hAnsi="Avenir Medium"/>
-          <w:color w:val="000000"/>
-          <w:sz w:val="24"/>
-          <w:szCs w:val="18"/>
-        </w:rPr>
-        <w:t>Simplest possible implementation.</w:t>
-      </w:r>
-      <w:proofErr w:type="gramEnd"/>
-    </w:p>
-    <w:p>
-      <w:pPr>
-        <w:pStyle w:val="HTMLPreformatted"/>
-        <w:shd w:val="clear" w:color="auto" w:fill="FFFFFF"/>
-        <w:rPr>
-          <w:rFonts w:ascii="Avenir Medium" w:hAnsi="Avenir Medium"/>
-          <w:color w:val="000000"/>
-          <w:sz w:val="24"/>
-          <w:szCs w:val="18"/>
-        </w:rPr>
-      </w:pPr>
-    </w:p>
-    <w:p>
-      <w:pPr>
-        <w:pStyle w:val="HTMLPreformatted"/>
-        <w:shd w:val="clear" w:color="auto" w:fill="FFFFFF"/>
-        <w:rPr>
-          <w:rFonts w:ascii="Avenir Medium" w:hAnsi="Avenir Medium"/>
-          <w:color w:val="000000"/>
-          <w:sz w:val="24"/>
-          <w:szCs w:val="18"/>
-        </w:rPr>
-      </w:pPr>
-      <w:proofErr w:type="gramStart"/>
+        <w:t xml:space="preserve"> instance. Simplest possible implementation.</w:t>
+      </w:r>
+    </w:p>
+    <w:p>
+      <w:pPr>
+        <w:pStyle w:val="HTMLPreformatted"/>
+        <w:shd w:val="clear" w:color="auto" w:fill="FFFFFF"/>
+        <w:rPr>
+          <w:rFonts w:ascii="Avenir Medium" w:hAnsi="Avenir Medium"/>
+          <w:color w:val="000000"/>
+          <w:sz w:val="24"/>
+          <w:szCs w:val="18"/>
+        </w:rPr>
+      </w:pPr>
+    </w:p>
+    <w:p>
+      <w:pPr>
+        <w:pStyle w:val="HTMLPreformatted"/>
+        <w:shd w:val="clear" w:color="auto" w:fill="FFFFFF"/>
+        <w:rPr>
+          <w:rFonts w:ascii="Avenir Medium" w:hAnsi="Avenir Medium"/>
+          <w:color w:val="000000"/>
+          <w:sz w:val="24"/>
+          <w:szCs w:val="18"/>
+        </w:rPr>
+      </w:pPr>
       <w:r>
         <w:rPr>
           <w:rFonts w:ascii="Avenir Medium" w:hAnsi="Avenir Medium"/>
@@ -413,17 +394,7 @@
           <w:sz w:val="24"/>
           <w:szCs w:val="18"/>
         </w:rPr>
-        <w:t>2.</w:t>
-      </w:r>
-      <w:proofErr w:type="gramEnd"/>
-      <w:r>
-        <w:rPr>
-          <w:rFonts w:ascii="Avenir Medium" w:hAnsi="Avenir Medium"/>
-          <w:color w:val="000000"/>
-          <w:sz w:val="24"/>
-          <w:szCs w:val="18"/>
-        </w:rPr>
-        <w:t xml:space="preserve"> </w:t>
+        <w:t xml:space="preserve">2. </w:t>
       </w:r>
       <w:proofErr w:type="spellStart"/>
       <w:proofErr w:type="gramStart"/>
@@ -446,6 +417,7 @@
         </w:rPr>
         <w:t>(</w:t>
       </w:r>
+      <w:proofErr w:type="spellStart"/>
       <w:proofErr w:type="gramEnd"/>
       <w:r>
         <w:rPr>
@@ -456,44 +428,9 @@
           <w:sz w:val="24"/>
           <w:szCs w:val="18"/>
         </w:rPr>
-        <w:t xml:space="preserve">const </w:t>
-      </w:r>
-      <w:r>
-        <w:rPr>
-          <w:rFonts w:ascii="Avenir Medium" w:hAnsi="Avenir Medium"/>
-          <w:color w:val="008080"/>
-          <w:sz w:val="24"/>
-          <w:szCs w:val="18"/>
-        </w:rPr>
-        <w:t>std</w:t>
-      </w:r>
-      <w:r>
-        <w:rPr>
-          <w:rFonts w:ascii="Avenir Medium" w:hAnsi="Avenir Medium"/>
-          <w:color w:val="000000"/>
-          <w:sz w:val="24"/>
-          <w:szCs w:val="18"/>
-        </w:rPr>
-        <w:t>::</w:t>
-      </w:r>
-      <w:r>
-        <w:rPr>
-          <w:rFonts w:ascii="Avenir Medium" w:hAnsi="Avenir Medium"/>
-          <w:color w:val="008080"/>
-          <w:sz w:val="24"/>
-          <w:szCs w:val="18"/>
-        </w:rPr>
-        <w:t>vector</w:t>
-      </w:r>
-      <w:r>
-        <w:rPr>
-          <w:rFonts w:ascii="Avenir Medium" w:hAnsi="Avenir Medium"/>
-          <w:color w:val="000000"/>
-          <w:sz w:val="24"/>
-          <w:szCs w:val="18"/>
-        </w:rPr>
-        <w:t>&lt;</w:t>
-      </w:r>
+        <w:t>const</w:t>
+      </w:r>
+      <w:proofErr w:type="spellEnd"/>
       <w:r>
         <w:rPr>
           <w:rFonts w:ascii="Avenir Medium" w:hAnsi="Avenir Medium"/>
@@ -503,8 +440,59 @@
           <w:sz w:val="24"/>
           <w:szCs w:val="18"/>
         </w:rPr>
+        <w:t xml:space="preserve"> </w:t>
+      </w:r>
+      <w:proofErr w:type="spellStart"/>
+      <w:r>
+        <w:rPr>
+          <w:rFonts w:ascii="Avenir Medium" w:hAnsi="Avenir Medium"/>
+          <w:color w:val="008080"/>
+          <w:sz w:val="24"/>
+          <w:szCs w:val="18"/>
+        </w:rPr>
+        <w:t>std</w:t>
+      </w:r>
+      <w:proofErr w:type="spellEnd"/>
+      <w:r>
+        <w:rPr>
+          <w:rFonts w:ascii="Avenir Medium" w:hAnsi="Avenir Medium"/>
+          <w:color w:val="000000"/>
+          <w:sz w:val="24"/>
+          <w:szCs w:val="18"/>
+        </w:rPr>
+        <w:t>::</w:t>
+      </w:r>
+      <w:r>
+        <w:rPr>
+          <w:rFonts w:ascii="Avenir Medium" w:hAnsi="Avenir Medium"/>
+          <w:color w:val="008080"/>
+          <w:sz w:val="24"/>
+          <w:szCs w:val="18"/>
+        </w:rPr>
+        <w:t>vector</w:t>
+      </w:r>
+      <w:r>
+        <w:rPr>
+          <w:rFonts w:ascii="Avenir Medium" w:hAnsi="Avenir Medium"/>
+          <w:color w:val="000000"/>
+          <w:sz w:val="24"/>
+          <w:szCs w:val="18"/>
+        </w:rPr>
+        <w:t>&lt;</w:t>
+      </w:r>
+      <w:proofErr w:type="spellStart"/>
+      <w:r>
+        <w:rPr>
+          <w:rFonts w:ascii="Avenir Medium" w:hAnsi="Avenir Medium"/>
+          <w:b/>
+          <w:bCs/>
+          <w:color w:val="000080"/>
+          <w:sz w:val="24"/>
+          <w:szCs w:val="18"/>
+        </w:rPr>
         <w:t>int</w:t>
       </w:r>
+      <w:proofErr w:type="spellEnd"/>
       <w:r>
         <w:rPr>
           <w:rFonts w:ascii="Avenir Medium" w:hAnsi="Avenir Medium"/>
@@ -688,9 +676,8 @@
           <w:sz w:val="24"/>
           <w:szCs w:val="18"/>
         </w:rPr>
-        <w:t xml:space="preserve">// </w:t>
-      </w:r>
-      <w:proofErr w:type="gramStart"/>
+        <w:t>// overload the copy constructor</w:t>
+      </w:r>
       <w:r>
         <w:rPr>
           <w:rFonts w:ascii="Avenir Medium" w:hAnsi="Avenir Medium"/>
@@ -700,9 +687,426 @@
           <w:sz w:val="24"/>
           <w:szCs w:val="18"/>
         </w:rPr>
-        <w:t>overload</w:t>
-      </w:r>
+        <w:br/>
+      </w:r>
+      <w:r>
+        <w:rPr>
+          <w:rFonts w:ascii="Avenir Medium" w:hAnsi="Avenir Medium"/>
+          <w:color w:val="008080"/>
+          <w:sz w:val="24"/>
+          <w:szCs w:val="18"/>
+        </w:rPr>
+        <w:t xml:space="preserve">3. </w:t>
+      </w:r>
+      <w:proofErr w:type="spellStart"/>
+      <w:proofErr w:type="gramStart"/>
+      <w:r>
+        <w:rPr>
+          <w:rFonts w:ascii="Avenir Medium" w:hAnsi="Avenir Medium"/>
+          <w:color w:val="008080"/>
+          <w:sz w:val="24"/>
+          <w:szCs w:val="18"/>
+        </w:rPr>
+        <w:t>PhysVec</w:t>
+      </w:r>
+      <w:proofErr w:type="spellEnd"/>
+      <w:r>
+        <w:rPr>
+          <w:rFonts w:ascii="Avenir Medium" w:hAnsi="Avenir Medium"/>
+          <w:color w:val="000000"/>
+          <w:sz w:val="24"/>
+          <w:szCs w:val="18"/>
+        </w:rPr>
+        <w:t>::</w:t>
+      </w:r>
+      <w:proofErr w:type="spellStart"/>
       <w:proofErr w:type="gramEnd"/>
+      <w:r>
+        <w:rPr>
+          <w:rFonts w:ascii="Avenir Medium" w:hAnsi="Avenir Medium"/>
+          <w:color w:val="000000"/>
+          <w:sz w:val="24"/>
+          <w:szCs w:val="18"/>
+        </w:rPr>
+        <w:t>PhysVec</w:t>
+      </w:r>
+      <w:proofErr w:type="spellEnd"/>
+      <w:r>
+        <w:rPr>
+          <w:rFonts w:ascii="Avenir Medium" w:hAnsi="Avenir Medium"/>
+          <w:color w:val="000000"/>
+          <w:sz w:val="24"/>
+          <w:szCs w:val="18"/>
+        </w:rPr>
+        <w:t>(</w:t>
+      </w:r>
+      <w:proofErr w:type="spellStart"/>
+      <w:r>
+        <w:rPr>
+          <w:rFonts w:ascii="Avenir Medium" w:hAnsi="Avenir Medium"/>
+          <w:b/>
+          <w:bCs/>
+          <w:color w:val="000080"/>
+          <w:sz w:val="24"/>
+          <w:szCs w:val="18"/>
+        </w:rPr>
+        <w:t>const</w:t>
+      </w:r>
+      <w:proofErr w:type="spellEnd"/>
+      <w:r>
+        <w:rPr>
+          <w:rFonts w:ascii="Avenir Medium" w:hAnsi="Avenir Medium"/>
+          <w:b/>
+          <w:bCs/>
+          <w:color w:val="000080"/>
+          <w:sz w:val="24"/>
+          <w:szCs w:val="18"/>
+        </w:rPr>
+        <w:t xml:space="preserve"> </w:t>
+      </w:r>
+      <w:proofErr w:type="spellStart"/>
+      <w:r>
+        <w:rPr>
+          <w:rFonts w:ascii="Avenir Medium" w:hAnsi="Avenir Medium"/>
+          <w:color w:val="008080"/>
+          <w:sz w:val="24"/>
+          <w:szCs w:val="18"/>
+        </w:rPr>
+        <w:t>PhysVec</w:t>
+      </w:r>
+      <w:proofErr w:type="spellEnd"/>
+      <w:r>
+        <w:rPr>
+          <w:rFonts w:ascii="Avenir Medium" w:hAnsi="Avenir Medium"/>
+          <w:color w:val="008080"/>
+          <w:sz w:val="24"/>
+          <w:szCs w:val="18"/>
+        </w:rPr>
+        <w:t xml:space="preserve"> </w:t>
+      </w:r>
+      <w:r>
+        <w:rPr>
+          <w:rFonts w:ascii="Avenir Medium" w:hAnsi="Avenir Medium"/>
+          <w:color w:val="000000"/>
+          <w:sz w:val="24"/>
+          <w:szCs w:val="18"/>
+        </w:rPr>
+        <w:t xml:space="preserve">&amp; </w:t>
+      </w:r>
+      <w:proofErr w:type="spellStart"/>
+      <w:r>
+        <w:rPr>
+          <w:rFonts w:ascii="Avenir Medium" w:hAnsi="Avenir Medium"/>
+          <w:color w:val="000000"/>
+          <w:sz w:val="24"/>
+          <w:szCs w:val="18"/>
+        </w:rPr>
+        <w:t>rhs</w:t>
+      </w:r>
+      <w:proofErr w:type="spellEnd"/>
+      <w:r>
+        <w:rPr>
+          <w:rFonts w:ascii="Avenir Medium" w:hAnsi="Avenir Medium"/>
+          <w:color w:val="000000"/>
+          <w:sz w:val="24"/>
+          <w:szCs w:val="18"/>
+        </w:rPr>
+        <w:t>}</w:t>
+      </w:r>
+      <w:r>
+        <w:rPr>
+          <w:rFonts w:ascii="Avenir Medium" w:hAnsi="Avenir Medium"/>
+          <w:color w:val="000000"/>
+          <w:sz w:val="24"/>
+          <w:szCs w:val="18"/>
+        </w:rPr>
+        <w:t>;</w:t>
+      </w:r>
+    </w:p>
+    <w:p>
+      <w:pPr>
+        <w:pStyle w:val="HTMLPreformatted"/>
+        <w:shd w:val="clear" w:color="auto" w:fill="FFFFFF"/>
+        <w:rPr>
+          <w:rFonts w:ascii="Avenir Medium" w:hAnsi="Avenir Medium"/>
+          <w:color w:val="000000"/>
+          <w:sz w:val="24"/>
+          <w:szCs w:val="18"/>
+        </w:rPr>
+      </w:pPr>
+    </w:p>
+    <w:p>
+      <w:pPr>
+        <w:pStyle w:val="HTMLPreformatted"/>
+        <w:shd w:val="clear" w:color="auto" w:fill="FFFFFF"/>
+        <w:rPr>
+          <w:rFonts w:ascii="Avenir Medium" w:hAnsi="Avenir Medium"/>
+          <w:color w:val="000000"/>
+          <w:sz w:val="24"/>
+          <w:szCs w:val="18"/>
+        </w:rPr>
+      </w:pPr>
+      <w:r>
+        <w:rPr>
+          <w:rFonts w:ascii="Avenir Medium" w:hAnsi="Avenir Medium"/>
+          <w:color w:val="000000"/>
+          <w:sz w:val="24"/>
+          <w:szCs w:val="18"/>
+        </w:rPr>
+        <w:t>Just what it says. A copy constructor is used to ge</w:t>
+      </w:r>
+      <w:r>
+        <w:rPr>
+          <w:rFonts w:ascii="Avenir Medium" w:hAnsi="Avenir Medium"/>
+          <w:color w:val="000000"/>
+          <w:sz w:val="24"/>
+          <w:szCs w:val="18"/>
+        </w:rPr>
+        <w:t>nerate a NEW INSTANCE meaning</w:t>
+      </w:r>
+      <w:r>
+        <w:rPr>
+          <w:rFonts w:ascii="Avenir Medium" w:hAnsi="Avenir Medium"/>
+          <w:color w:val="000000"/>
+          <w:sz w:val="24"/>
+          <w:szCs w:val="18"/>
+        </w:rPr>
+        <w:t xml:space="preserve"> </w:t>
+      </w:r>
+      <w:r>
+        <w:rPr>
+          <w:rFonts w:ascii="Avenir Medium" w:hAnsi="Avenir Medium"/>
+          <w:color w:val="000000"/>
+          <w:sz w:val="24"/>
+          <w:szCs w:val="18"/>
+        </w:rPr>
+        <w:t>that</w:t>
+      </w:r>
+      <w:r>
+        <w:rPr>
+          <w:rFonts w:ascii="Avenir Medium" w:hAnsi="Avenir Medium"/>
+          <w:color w:val="000000"/>
+          <w:sz w:val="24"/>
+          <w:szCs w:val="18"/>
+        </w:rPr>
+        <w:t xml:space="preserve"> a co</w:t>
+      </w:r>
+      <w:r>
+        <w:rPr>
+          <w:rFonts w:ascii="Avenir Medium" w:hAnsi="Avenir Medium"/>
+          <w:color w:val="000000"/>
+          <w:sz w:val="24"/>
+          <w:szCs w:val="18"/>
+        </w:rPr>
+        <w:t>py of</w:t>
+      </w:r>
+      <w:r>
+        <w:rPr>
+          <w:rFonts w:ascii="Avenir Medium" w:hAnsi="Avenir Medium"/>
+          <w:color w:val="000000"/>
+          <w:sz w:val="24"/>
+          <w:szCs w:val="18"/>
+        </w:rPr>
+        <w:t xml:space="preserve"> the "rhs"</w:t>
+      </w:r>
+      <w:r>
+        <w:rPr>
+          <w:rFonts w:ascii="Avenir Medium" w:hAnsi="Avenir Medium"/>
+          <w:color w:val="000000"/>
+          <w:sz w:val="24"/>
+          <w:szCs w:val="18"/>
+        </w:rPr>
+        <w:t xml:space="preserve"> instance</w:t>
+      </w:r>
+      <w:r>
+        <w:rPr>
+          <w:rFonts w:ascii="Avenir Medium" w:hAnsi="Avenir Medium"/>
+          <w:color w:val="000000"/>
+          <w:sz w:val="24"/>
+          <w:szCs w:val="18"/>
+        </w:rPr>
+        <w:t xml:space="preserve"> does not already exist</w:t>
+      </w:r>
+      <w:r>
+        <w:rPr>
+          <w:rFonts w:ascii="Avenir Medium" w:hAnsi="Avenir Medium"/>
+          <w:color w:val="000000"/>
+          <w:sz w:val="24"/>
+          <w:szCs w:val="18"/>
+        </w:rPr>
+        <w:t xml:space="preserve">. The new instance has the "this" pointer so use it to set the new instances </w:t>
+      </w:r>
+      <w:r>
+        <w:rPr>
+          <w:rFonts w:ascii="Avenir Medium" w:hAnsi="Avenir Medium"/>
+          <w:i/>
+          <w:color w:val="000000"/>
+          <w:sz w:val="24"/>
+          <w:szCs w:val="18"/>
+        </w:rPr>
+        <w:t>"</w:t>
+      </w:r>
+      <w:proofErr w:type="spellStart"/>
+      <w:r>
+        <w:rPr>
+          <w:rFonts w:ascii="Avenir Medium" w:hAnsi="Avenir Medium"/>
+          <w:i/>
+          <w:color w:val="000000"/>
+          <w:sz w:val="24"/>
+          <w:szCs w:val="18"/>
+        </w:rPr>
+        <w:t>a_vec</w:t>
+      </w:r>
+      <w:proofErr w:type="spellEnd"/>
+      <w:r>
+        <w:rPr>
+          <w:rFonts w:ascii="Avenir Medium" w:hAnsi="Avenir Medium"/>
+          <w:i/>
+          <w:color w:val="000000"/>
+          <w:sz w:val="24"/>
+          <w:szCs w:val="18"/>
+        </w:rPr>
+        <w:t>_</w:t>
+      </w:r>
+      <w:r>
+        <w:rPr>
+          <w:rFonts w:ascii="Avenir Medium" w:hAnsi="Avenir Medium"/>
+          <w:i/>
+          <w:color w:val="000000"/>
+          <w:sz w:val="24"/>
+          <w:szCs w:val="18"/>
+        </w:rPr>
+        <w:t>"</w:t>
+      </w:r>
+      <w:r>
+        <w:rPr>
+          <w:rFonts w:ascii="Avenir Medium" w:hAnsi="Avenir Medium"/>
+          <w:color w:val="000000"/>
+          <w:sz w:val="24"/>
+          <w:szCs w:val="18"/>
+        </w:rPr>
+        <w:t xml:space="preserve"> variable to the </w:t>
+      </w:r>
+      <w:r>
+        <w:rPr>
+          <w:rFonts w:ascii="Avenir Medium" w:hAnsi="Avenir Medium"/>
+          <w:color w:val="000000"/>
+          <w:sz w:val="24"/>
+          <w:szCs w:val="18"/>
+        </w:rPr>
+        <w:t>"</w:t>
+      </w:r>
+      <w:proofErr w:type="spellStart"/>
+      <w:r>
+        <w:rPr>
+          <w:rFonts w:ascii="Avenir Medium" w:hAnsi="Avenir Medium"/>
+          <w:color w:val="000000"/>
+          <w:sz w:val="24"/>
+          <w:szCs w:val="18"/>
+        </w:rPr>
+        <w:t>a_vec</w:t>
+      </w:r>
+      <w:proofErr w:type="spellEnd"/>
+      <w:r>
+        <w:rPr>
+          <w:rFonts w:ascii="Avenir Medium" w:hAnsi="Avenir Medium"/>
+          <w:color w:val="000000"/>
+          <w:sz w:val="24"/>
+          <w:szCs w:val="18"/>
+        </w:rPr>
+        <w:t>_</w:t>
+      </w:r>
+      <w:r>
+        <w:rPr>
+          <w:rFonts w:ascii="Avenir Medium" w:hAnsi="Avenir Medium"/>
+          <w:color w:val="000000"/>
+          <w:sz w:val="24"/>
+          <w:szCs w:val="18"/>
+        </w:rPr>
+        <w:t xml:space="preserve"> vector&lt;</w:t>
+      </w:r>
+      <w:proofErr w:type="spellStart"/>
+      <w:r>
+        <w:rPr>
+          <w:rFonts w:ascii="Avenir Medium" w:hAnsi="Avenir Medium"/>
+          <w:color w:val="000000"/>
+          <w:sz w:val="24"/>
+          <w:szCs w:val="18"/>
+        </w:rPr>
+        <w:t>int</w:t>
+      </w:r>
+      <w:proofErr w:type="spellEnd"/>
+      <w:r>
+        <w:rPr>
+          <w:rFonts w:ascii="Avenir Medium" w:hAnsi="Avenir Medium"/>
+          <w:color w:val="000000"/>
+          <w:sz w:val="24"/>
+          <w:szCs w:val="18"/>
+        </w:rPr>
+        <w:t>&gt;</w:t>
+      </w:r>
+      <w:r>
+        <w:rPr>
+          <w:rFonts w:ascii="Avenir Medium" w:hAnsi="Avenir Medium"/>
+          <w:color w:val="000000"/>
+          <w:sz w:val="24"/>
+          <w:szCs w:val="18"/>
+        </w:rPr>
+        <w:t>"</w:t>
+      </w:r>
+      <w:r>
+        <w:rPr>
+          <w:rFonts w:ascii="Avenir Medium" w:hAnsi="Avenir Medium"/>
+          <w:color w:val="000000"/>
+          <w:sz w:val="24"/>
+          <w:szCs w:val="18"/>
+        </w:rPr>
+        <w:t xml:space="preserve"> in "</w:t>
+      </w:r>
+      <w:proofErr w:type="spellStart"/>
+      <w:r>
+        <w:rPr>
+          <w:rFonts w:ascii="Avenir Medium" w:hAnsi="Avenir Medium"/>
+          <w:color w:val="000000"/>
+          <w:sz w:val="24"/>
+          <w:szCs w:val="18"/>
+        </w:rPr>
+        <w:t>rhs</w:t>
+      </w:r>
+      <w:proofErr w:type="spellEnd"/>
+      <w:r>
+        <w:rPr>
+          <w:rFonts w:ascii="Avenir Medium" w:hAnsi="Avenir Medium"/>
+          <w:color w:val="000000"/>
+          <w:sz w:val="24"/>
+          <w:szCs w:val="18"/>
+        </w:rPr>
+        <w:t>".  This can be done in one line of code.</w:t>
+      </w:r>
+    </w:p>
+    <w:p>
+      <w:pPr>
+        <w:pStyle w:val="HTMLPreformatted"/>
+        <w:shd w:val="clear" w:color="auto" w:fill="FFFFFF"/>
+        <w:rPr>
+          <w:rFonts w:ascii="Avenir Medium" w:hAnsi="Avenir Medium"/>
+          <w:color w:val="000000"/>
+          <w:sz w:val="24"/>
+          <w:szCs w:val="18"/>
+        </w:rPr>
+      </w:pPr>
+    </w:p>
+    <w:p>
+      <w:pPr>
+        <w:pStyle w:val="HTMLPreformatted"/>
+        <w:shd w:val="clear" w:color="auto" w:fill="FFFFFF"/>
+        <w:rPr>
+          <w:rFonts w:ascii="Avenir Medium" w:hAnsi="Avenir Medium"/>
+          <w:color w:val="000000"/>
+          <w:sz w:val="24"/>
+          <w:szCs w:val="18"/>
+        </w:rPr>
+      </w:pPr>
       <w:r>
         <w:rPr>
           <w:rFonts w:ascii="Avenir Medium" w:hAnsi="Avenir Medium"/>
@@ -712,7 +1116,7 @@
           <w:sz w:val="24"/>
           <w:szCs w:val="18"/>
         </w:rPr>
-        <w:t xml:space="preserve"> the copy constructor</w:t>
+        <w:t>// overload the copy assignment</w:t>
       </w:r>
       <w:r>
         <w:rPr>
@@ -723,6 +1127,17 @@
           <w:sz w:val="24"/>
           <w:szCs w:val="18"/>
         </w:rPr>
+        <w:t xml:space="preserve"> operator</w:t>
+      </w:r>
+      <w:r>
+        <w:rPr>
+          <w:rFonts w:ascii="Avenir Medium" w:hAnsi="Avenir Medium"/>
+          <w:i/>
+          <w:iCs/>
+          <w:color w:val="808080"/>
+          <w:sz w:val="24"/>
+          <w:szCs w:val="18"/>
+        </w:rPr>
         <w:br/>
       </w:r>
       <w:r>
@@ -732,7 +1147,7 @@
           <w:sz w:val="24"/>
           <w:szCs w:val="18"/>
         </w:rPr>
-        <w:t xml:space="preserve">3. </w:t>
+        <w:t xml:space="preserve">4. </w:t>
       </w:r>
       <w:proofErr w:type="spellStart"/>
       <w:r>
@@ -744,26 +1159,24 @@
         </w:rPr>
         <w:t>PhysVec</w:t>
       </w:r>
-      <w:proofErr w:type="gramStart"/>
-      <w:r>
-        <w:rPr>
-          <w:rFonts w:ascii="Avenir Medium" w:hAnsi="Avenir Medium"/>
-          <w:color w:val="000000"/>
-          <w:sz w:val="24"/>
-          <w:szCs w:val="18"/>
-        </w:rPr>
-        <w:t>::PhysVec</w:t>
-      </w:r>
-      <w:proofErr w:type="spellEnd"/>
-      <w:proofErr w:type="gramEnd"/>
-      <w:r>
-        <w:rPr>
-          <w:rFonts w:ascii="Avenir Medium" w:hAnsi="Avenir Medium"/>
-          <w:color w:val="000000"/>
-          <w:sz w:val="24"/>
-          <w:szCs w:val="18"/>
-        </w:rPr>
-        <w:t>(</w:t>
+      <w:proofErr w:type="spellEnd"/>
+      <w:r>
+        <w:rPr>
+          <w:rFonts w:ascii="Avenir Medium" w:hAnsi="Avenir Medium"/>
+          <w:color w:val="008080"/>
+          <w:sz w:val="24"/>
+          <w:szCs w:val="18"/>
+        </w:rPr>
+        <w:t xml:space="preserve"> </w:t>
+      </w:r>
+      <w:r>
+        <w:rPr>
+          <w:rFonts w:ascii="Avenir Medium" w:hAnsi="Avenir Medium"/>
+          <w:color w:val="000000"/>
+          <w:sz w:val="24"/>
+          <w:szCs w:val="18"/>
+        </w:rPr>
+        <w:t>&amp;</w:t>
       </w:r>
       <w:r>
         <w:rPr>
@@ -774,406 +1187,18 @@
           <w:sz w:val="24"/>
           <w:szCs w:val="18"/>
         </w:rPr>
-        <w:t xml:space="preserve">const </w:t>
-      </w:r>
-      <w:proofErr w:type="spellStart"/>
-      <w:r>
-        <w:rPr>
-          <w:rFonts w:ascii="Avenir Medium" w:hAnsi="Avenir Medium"/>
-          <w:color w:val="008080"/>
-          <w:sz w:val="24"/>
-          <w:szCs w:val="18"/>
-        </w:rPr>
-        <w:t>PhysVec</w:t>
-      </w:r>
-      <w:proofErr w:type="spellEnd"/>
-      <w:r>
-        <w:rPr>
-          <w:rFonts w:ascii="Avenir Medium" w:hAnsi="Avenir Medium"/>
-          <w:color w:val="008080"/>
-          <w:sz w:val="24"/>
-          <w:szCs w:val="18"/>
-        </w:rPr>
-        <w:t xml:space="preserve"> </w:t>
-      </w:r>
-      <w:r>
-        <w:rPr>
-          <w:rFonts w:ascii="Avenir Medium" w:hAnsi="Avenir Medium"/>
-          <w:color w:val="000000"/>
-          <w:sz w:val="24"/>
-          <w:szCs w:val="18"/>
-        </w:rPr>
-        <w:t>&amp; rhs}</w:t>
-      </w:r>
-      <w:r>
-        <w:rPr>
-          <w:rFonts w:ascii="Avenir Medium" w:hAnsi="Avenir Medium"/>
-          <w:color w:val="000000"/>
-          <w:sz w:val="24"/>
-          <w:szCs w:val="18"/>
-        </w:rPr>
-        <w:t>;</w:t>
-      </w:r>
-    </w:p>
-    <w:p>
-      <w:pPr>
-        <w:pStyle w:val="HTMLPreformatted"/>
-        <w:shd w:val="clear" w:color="auto" w:fill="FFFFFF"/>
-        <w:rPr>
-          <w:rFonts w:ascii="Avenir Medium" w:hAnsi="Avenir Medium"/>
-          <w:color w:val="000000"/>
-          <w:sz w:val="24"/>
-          <w:szCs w:val="18"/>
-        </w:rPr>
-      </w:pPr>
-    </w:p>
-    <w:p>
-      <w:pPr>
-        <w:pStyle w:val="HTMLPreformatted"/>
-        <w:shd w:val="clear" w:color="auto" w:fill="FFFFFF"/>
-        <w:rPr>
-          <w:rFonts w:ascii="Avenir Medium" w:hAnsi="Avenir Medium"/>
-          <w:color w:val="000000"/>
-          <w:sz w:val="24"/>
-          <w:szCs w:val="18"/>
-        </w:rPr>
-      </w:pPr>
-      <w:r>
-        <w:rPr>
-          <w:rFonts w:ascii="Avenir Medium" w:hAnsi="Avenir Medium"/>
-          <w:color w:val="000000"/>
-          <w:sz w:val="24"/>
-          <w:szCs w:val="18"/>
-        </w:rPr>
-        <w:t xml:space="preserve">Just what it </w:t>
-      </w:r>
-      <w:proofErr w:type="gramStart"/>
-      <w:r>
-        <w:rPr>
-          <w:rFonts w:ascii="Avenir Medium" w:hAnsi="Avenir Medium"/>
-          <w:color w:val="000000"/>
-          <w:sz w:val="24"/>
-          <w:szCs w:val="18"/>
-        </w:rPr>
-        <w:t>says.</w:t>
-      </w:r>
-      <w:proofErr w:type="gramEnd"/>
-      <w:r>
-        <w:rPr>
-          <w:rFonts w:ascii="Avenir Medium" w:hAnsi="Avenir Medium"/>
-          <w:color w:val="000000"/>
-          <w:sz w:val="24"/>
-          <w:szCs w:val="18"/>
-        </w:rPr>
-        <w:t xml:space="preserve"> A copy constructor is used to ge</w:t>
-      </w:r>
-      <w:r>
-        <w:rPr>
-          <w:rFonts w:ascii="Avenir Medium" w:hAnsi="Avenir Medium"/>
-          <w:color w:val="000000"/>
-          <w:sz w:val="24"/>
-          <w:szCs w:val="18"/>
-        </w:rPr>
-        <w:t>nerate a NEW INSTANCE meaning</w:t>
-      </w:r>
-      <w:r>
-        <w:rPr>
-          <w:rFonts w:ascii="Avenir Medium" w:hAnsi="Avenir Medium"/>
-          <w:color w:val="000000"/>
-          <w:sz w:val="24"/>
-          <w:szCs w:val="18"/>
-        </w:rPr>
-        <w:t xml:space="preserve"> </w:t>
-      </w:r>
-      <w:r>
-        <w:rPr>
-          <w:rFonts w:ascii="Avenir Medium" w:hAnsi="Avenir Medium"/>
-          <w:color w:val="000000"/>
-          <w:sz w:val="24"/>
-          <w:szCs w:val="18"/>
-        </w:rPr>
-        <w:t>that</w:t>
-      </w:r>
-      <w:r>
-        <w:rPr>
-          <w:rFonts w:ascii="Avenir Medium" w:hAnsi="Avenir Medium"/>
-          <w:color w:val="000000"/>
-          <w:sz w:val="24"/>
-          <w:szCs w:val="18"/>
-        </w:rPr>
-        <w:t xml:space="preserve"> a co</w:t>
-      </w:r>
-      <w:r>
-        <w:rPr>
-          <w:rFonts w:ascii="Avenir Medium" w:hAnsi="Avenir Medium"/>
-          <w:color w:val="000000"/>
-          <w:sz w:val="24"/>
-          <w:szCs w:val="18"/>
-        </w:rPr>
-        <w:t>py of</w:t>
-      </w:r>
-      <w:r>
-        <w:rPr>
-          <w:rFonts w:ascii="Avenir Medium" w:hAnsi="Avenir Medium"/>
-          <w:color w:val="000000"/>
-          <w:sz w:val="24"/>
-          <w:szCs w:val="18"/>
-        </w:rPr>
-        <w:t xml:space="preserve"> the "rhs"</w:t>
-      </w:r>
-      <w:r>
-        <w:rPr>
-          <w:rFonts w:ascii="Avenir Medium" w:hAnsi="Avenir Medium"/>
-          <w:color w:val="000000"/>
-          <w:sz w:val="24"/>
-          <w:szCs w:val="18"/>
-        </w:rPr>
-        <w:t xml:space="preserve"> instance</w:t>
-      </w:r>
-      <w:r>
-        <w:rPr>
-          <w:rFonts w:ascii="Avenir Medium" w:hAnsi="Avenir Medium"/>
-          <w:color w:val="000000"/>
-          <w:sz w:val="24"/>
-          <w:szCs w:val="18"/>
-        </w:rPr>
-        <w:t xml:space="preserve"> does not already exist</w:t>
-      </w:r>
-      <w:r>
-        <w:rPr>
-          <w:rFonts w:ascii="Avenir Medium" w:hAnsi="Avenir Medium"/>
-          <w:color w:val="000000"/>
-          <w:sz w:val="24"/>
-          <w:szCs w:val="18"/>
-        </w:rPr>
-        <w:t xml:space="preserve">. The new instance has the "this" pointer so use it to set the new instances </w:t>
-      </w:r>
-      <w:r>
-        <w:rPr>
-          <w:rFonts w:ascii="Avenir Medium" w:hAnsi="Avenir Medium"/>
-          <w:i/>
-          <w:color w:val="000000"/>
-          <w:sz w:val="24"/>
-          <w:szCs w:val="18"/>
-        </w:rPr>
-        <w:t>"</w:t>
-      </w:r>
-      <w:proofErr w:type="spellStart"/>
-      <w:r>
-        <w:rPr>
-          <w:rFonts w:ascii="Avenir Medium" w:hAnsi="Avenir Medium"/>
-          <w:i/>
-          <w:color w:val="000000"/>
-          <w:sz w:val="24"/>
-          <w:szCs w:val="18"/>
-        </w:rPr>
-        <w:t>a_vec</w:t>
-      </w:r>
-      <w:proofErr w:type="spellEnd"/>
-      <w:r>
-        <w:rPr>
-          <w:rFonts w:ascii="Avenir Medium" w:hAnsi="Avenir Medium"/>
-          <w:i/>
-          <w:color w:val="000000"/>
-          <w:sz w:val="24"/>
-          <w:szCs w:val="18"/>
-        </w:rPr>
-        <w:t>_</w:t>
-      </w:r>
-      <w:r>
-        <w:rPr>
-          <w:rFonts w:ascii="Avenir Medium" w:hAnsi="Avenir Medium"/>
-          <w:i/>
-          <w:color w:val="000000"/>
-          <w:sz w:val="24"/>
-          <w:szCs w:val="18"/>
-        </w:rPr>
-        <w:t>"</w:t>
-      </w:r>
-      <w:r>
-        <w:rPr>
-          <w:rFonts w:ascii="Avenir Medium" w:hAnsi="Avenir Medium"/>
-          <w:color w:val="000000"/>
-          <w:sz w:val="24"/>
-          <w:szCs w:val="18"/>
-        </w:rPr>
-        <w:t xml:space="preserve"> variable to the </w:t>
-      </w:r>
-      <w:r>
-        <w:rPr>
-          <w:rFonts w:ascii="Avenir Medium" w:hAnsi="Avenir Medium"/>
-          <w:color w:val="000000"/>
-          <w:sz w:val="24"/>
-          <w:szCs w:val="18"/>
-        </w:rPr>
-        <w:t>"</w:t>
-      </w:r>
-      <w:proofErr w:type="spellStart"/>
-      <w:r>
-        <w:rPr>
-          <w:rFonts w:ascii="Avenir Medium" w:hAnsi="Avenir Medium"/>
-          <w:color w:val="000000"/>
-          <w:sz w:val="24"/>
-          <w:szCs w:val="18"/>
-        </w:rPr>
-        <w:t>a_vec</w:t>
-      </w:r>
-      <w:proofErr w:type="spellEnd"/>
-      <w:r>
-        <w:rPr>
-          <w:rFonts w:ascii="Avenir Medium" w:hAnsi="Avenir Medium"/>
-          <w:color w:val="000000"/>
-          <w:sz w:val="24"/>
-          <w:szCs w:val="18"/>
-        </w:rPr>
-        <w:t>_</w:t>
-      </w:r>
-      <w:r>
-        <w:rPr>
-          <w:rFonts w:ascii="Avenir Medium" w:hAnsi="Avenir Medium"/>
-          <w:color w:val="000000"/>
-          <w:sz w:val="24"/>
-          <w:szCs w:val="18"/>
-        </w:rPr>
-        <w:t xml:space="preserve"> vector&lt;int&gt;</w:t>
-      </w:r>
-      <w:r>
-        <w:rPr>
-          <w:rFonts w:ascii="Avenir Medium" w:hAnsi="Avenir Medium"/>
-          <w:color w:val="000000"/>
-          <w:sz w:val="24"/>
-          <w:szCs w:val="18"/>
-        </w:rPr>
-        <w:t>"</w:t>
-      </w:r>
-      <w:r>
-        <w:rPr>
-          <w:rFonts w:ascii="Avenir Medium" w:hAnsi="Avenir Medium"/>
-          <w:color w:val="000000"/>
-          <w:sz w:val="24"/>
-          <w:szCs w:val="18"/>
-        </w:rPr>
-        <w:t xml:space="preserve"> in "rhs".  This can be done in one line of code.</w:t>
-      </w:r>
-    </w:p>
-    <w:p>
-      <w:pPr>
-        <w:pStyle w:val="HTMLPreformatted"/>
-        <w:shd w:val="clear" w:color="auto" w:fill="FFFFFF"/>
-        <w:rPr>
-          <w:rFonts w:ascii="Avenir Medium" w:hAnsi="Avenir Medium"/>
-          <w:color w:val="000000"/>
-          <w:sz w:val="24"/>
-          <w:szCs w:val="18"/>
-        </w:rPr>
-      </w:pPr>
-    </w:p>
-    <w:p>
-      <w:pPr>
-        <w:pStyle w:val="HTMLPreformatted"/>
-        <w:shd w:val="clear" w:color="auto" w:fill="FFFFFF"/>
-        <w:rPr>
-          <w:rFonts w:ascii="Avenir Medium" w:hAnsi="Avenir Medium"/>
-          <w:color w:val="000000"/>
-          <w:sz w:val="24"/>
-          <w:szCs w:val="18"/>
-        </w:rPr>
-      </w:pPr>
-      <w:r>
-        <w:rPr>
-          <w:rFonts w:ascii="Avenir Medium" w:hAnsi="Avenir Medium"/>
-          <w:i/>
-          <w:iCs/>
-          <w:color w:val="808080"/>
-          <w:sz w:val="24"/>
-          <w:szCs w:val="18"/>
-        </w:rPr>
-        <w:t xml:space="preserve">// </w:t>
-      </w:r>
-      <w:proofErr w:type="gramStart"/>
-      <w:r>
-        <w:rPr>
-          <w:rFonts w:ascii="Avenir Medium" w:hAnsi="Avenir Medium"/>
-          <w:i/>
-          <w:iCs/>
-          <w:color w:val="808080"/>
-          <w:sz w:val="24"/>
-          <w:szCs w:val="18"/>
-        </w:rPr>
-        <w:t>overload</w:t>
-      </w:r>
-      <w:proofErr w:type="gramEnd"/>
-      <w:r>
-        <w:rPr>
-          <w:rFonts w:ascii="Avenir Medium" w:hAnsi="Avenir Medium"/>
-          <w:i/>
-          <w:iCs/>
-          <w:color w:val="808080"/>
-          <w:sz w:val="24"/>
-          <w:szCs w:val="18"/>
-        </w:rPr>
-        <w:t xml:space="preserve"> the copy assignment</w:t>
-      </w:r>
-      <w:r>
-        <w:rPr>
-          <w:rFonts w:ascii="Avenir Medium" w:hAnsi="Avenir Medium"/>
-          <w:i/>
-          <w:iCs/>
-          <w:color w:val="808080"/>
-          <w:sz w:val="24"/>
-          <w:szCs w:val="18"/>
-        </w:rPr>
-        <w:t xml:space="preserve"> operator</w:t>
-      </w:r>
-      <w:r>
-        <w:rPr>
-          <w:rFonts w:ascii="Avenir Medium" w:hAnsi="Avenir Medium"/>
-          <w:i/>
-          <w:iCs/>
-          <w:color w:val="808080"/>
-          <w:sz w:val="24"/>
-          <w:szCs w:val="18"/>
-        </w:rPr>
-        <w:br/>
-      </w:r>
-      <w:r>
-        <w:rPr>
-          <w:rFonts w:ascii="Avenir Medium" w:hAnsi="Avenir Medium"/>
-          <w:color w:val="008080"/>
-          <w:sz w:val="24"/>
-          <w:szCs w:val="18"/>
-        </w:rPr>
-        <w:t xml:space="preserve">4. </w:t>
-      </w:r>
-      <w:proofErr w:type="spellStart"/>
-      <w:r>
-        <w:rPr>
-          <w:rFonts w:ascii="Avenir Medium" w:hAnsi="Avenir Medium"/>
-          <w:color w:val="008080"/>
-          <w:sz w:val="24"/>
-          <w:szCs w:val="18"/>
-        </w:rPr>
-        <w:t>PhysVec</w:t>
-      </w:r>
-      <w:proofErr w:type="spellEnd"/>
-      <w:r>
-        <w:rPr>
-          <w:rFonts w:ascii="Avenir Medium" w:hAnsi="Avenir Medium"/>
-          <w:color w:val="008080"/>
-          <w:sz w:val="24"/>
-          <w:szCs w:val="18"/>
-        </w:rPr>
-        <w:t xml:space="preserve"> </w:t>
-      </w:r>
-      <w:r>
-        <w:rPr>
-          <w:rFonts w:ascii="Avenir Medium" w:hAnsi="Avenir Medium"/>
-          <w:color w:val="000000"/>
-          <w:sz w:val="24"/>
-          <w:szCs w:val="18"/>
-        </w:rPr>
-        <w:t>&amp;</w:t>
-      </w:r>
+        <w:t>operator</w:t>
+      </w:r>
+      <w:r>
+        <w:rPr>
+          <w:rFonts w:ascii="Avenir Medium" w:hAnsi="Avenir Medium"/>
+          <w:color w:val="000000"/>
+          <w:sz w:val="24"/>
+          <w:szCs w:val="18"/>
+        </w:rPr>
+        <w:t>= (</w:t>
+      </w:r>
+      <w:proofErr w:type="spellStart"/>
       <w:r>
         <w:rPr>
           <w:rFonts w:ascii="Avenir Medium" w:hAnsi="Avenir Medium"/>
@@ -1183,17 +1208,9 @@
           <w:sz w:val="24"/>
           <w:szCs w:val="18"/>
         </w:rPr>
-        <w:t>operator</w:t>
-      </w:r>
-      <w:r>
-        <w:rPr>
-          <w:rFonts w:ascii="Avenir Medium" w:hAnsi="Avenir Medium"/>
-          <w:color w:val="000000"/>
-          <w:sz w:val="24"/>
-          <w:szCs w:val="18"/>
-        </w:rPr>
-        <w:t>= (</w:t>
-      </w:r>
+        <w:t>const</w:t>
+      </w:r>
+      <w:proofErr w:type="spellEnd"/>
       <w:r>
         <w:rPr>
           <w:rFonts w:ascii="Avenir Medium" w:hAnsi="Avenir Medium"/>
@@ -1203,7 +1220,7 @@
           <w:sz w:val="24"/>
           <w:szCs w:val="18"/>
         </w:rPr>
-        <w:t xml:space="preserve">const </w:t>
+        <w:t xml:space="preserve"> </w:t>
       </w:r>
       <w:proofErr w:type="spellStart"/>
       <w:r>
@@ -1265,7 +1282,73 @@
           <w:sz w:val="24"/>
           <w:szCs w:val="18"/>
         </w:rPr>
-        <w:t xml:space="preserve">More complicated since the two instances already exist and the "rhs" might be a complex entity.  This implementation will require two vector&lt;int&gt; iterators. </w:t>
+        <w:t xml:space="preserve">More complicated since the two instances already exist and the "rhs" might be a complex entity.  This implementation will require two vector&lt;int&gt; iterators. One a const_iterator and one not.  Why?  What is const and what is not? </w:t>
+      </w:r>
+    </w:p>
+    <w:p>
+      <w:pPr>
+        <w:pStyle w:val="HTMLPreformatted"/>
+        <w:shd w:val="clear" w:color="auto" w:fill="FFFFFF"/>
+        <w:rPr>
+          <w:rFonts w:ascii="Avenir Medium" w:hAnsi="Avenir Medium"/>
+          <w:color w:val="000000"/>
+          <w:sz w:val="24"/>
+          <w:szCs w:val="18"/>
+        </w:rPr>
+      </w:pPr>
+      <w:r>
+        <w:rPr>
+          <w:rFonts w:ascii="Avenir Medium" w:hAnsi="Avenir Medium"/>
+          <w:color w:val="000000"/>
+          <w:sz w:val="24"/>
+          <w:szCs w:val="18"/>
+        </w:rPr>
+        <w:t>One iterator is used for the "lhs and one for "rhs" to do the vector element by element copy.  Notice that you are returning an object reference since we started with a pointer to an instance. (that</w:t>
+      </w:r>
+      <w:r>
+        <w:rPr>
+          <w:rFonts w:ascii="Avenir Medium" w:hAnsi="Avenir Medium"/>
+          <w:color w:val="000000"/>
+          <w:sz w:val="24"/>
+          <w:szCs w:val="18"/>
+        </w:rPr>
+        <w:t>'</w:t>
+      </w:r>
+      <w:r>
+        <w:rPr>
+          <w:rFonts w:ascii="Avenir Medium" w:hAnsi="Avenir Medium"/>
+          <w:color w:val="000000"/>
+          <w:sz w:val="24"/>
+          <w:szCs w:val="18"/>
+        </w:rPr>
+        <w:t xml:space="preserve">s what </w:t>
+      </w:r>
+      <w:r>
+        <w:rPr>
+          <w:rFonts w:ascii="Avenir Medium" w:hAnsi="Avenir Medium"/>
+          <w:color w:val="000000"/>
+          <w:sz w:val="24"/>
+          <w:szCs w:val="18"/>
+        </w:rPr>
+        <w:t>the instance name refers to</w:t>
+      </w:r>
+      <w:r>
+        <w:rPr>
+          <w:rFonts w:ascii="Avenir Medium" w:hAnsi="Avenir Medium"/>
+          <w:color w:val="000000"/>
+          <w:sz w:val="24"/>
+          <w:szCs w:val="18"/>
+        </w:rPr>
+        <w:t xml:space="preserve"> - a pointer</w:t>
+      </w:r>
+      <w:r>
+        <w:rPr>
+          <w:rFonts w:ascii="Avenir Medium" w:hAnsi="Avenir Medium"/>
+          <w:color w:val="000000"/>
+          <w:sz w:val="24"/>
+          <w:szCs w:val="18"/>
+        </w:rPr>
+        <w:t xml:space="preserve">) so when you </w:t>
       </w:r>
       <w:proofErr w:type="gramStart"/>
       <w:r>
@@ -1275,7 +1358,25 @@
           <w:sz w:val="24"/>
           <w:szCs w:val="18"/>
         </w:rPr>
-        <w:t>One a const_iterator and one not.</w:t>
+        <w:t>return</w:t>
+      </w:r>
+      <w:r>
+        <w:rPr>
+          <w:rFonts w:ascii="Avenir Medium" w:hAnsi="Avenir Medium"/>
+          <w:color w:val="000000"/>
+          <w:sz w:val="24"/>
+          <w:szCs w:val="18"/>
+        </w:rPr>
+        <w:t xml:space="preserve">, </w:t>
+      </w:r>
+      <w:r>
+        <w:rPr>
+          <w:rFonts w:ascii="Avenir Medium" w:hAnsi="Avenir Medium"/>
+          <w:color w:val="000000"/>
+          <w:sz w:val="24"/>
+          <w:szCs w:val="18"/>
+        </w:rPr>
+        <w:t xml:space="preserve"> you</w:t>
       </w:r>
       <w:proofErr w:type="gramEnd"/>
       <w:r>
@@ -1285,28 +1386,25 @@
           <w:sz w:val="24"/>
           <w:szCs w:val="18"/>
         </w:rPr>
-        <w:t xml:space="preserve">  Why?  What is const and what is not? </w:t>
-      </w:r>
-    </w:p>
-    <w:p>
-      <w:pPr>
-        <w:pStyle w:val="HTMLPreformatted"/>
-        <w:shd w:val="clear" w:color="auto" w:fill="FFFFFF"/>
-        <w:rPr>
-          <w:rFonts w:ascii="Avenir Medium" w:hAnsi="Avenir Medium"/>
-          <w:color w:val="000000"/>
-          <w:sz w:val="24"/>
-          <w:szCs w:val="18"/>
-        </w:rPr>
-      </w:pPr>
-      <w:r>
-        <w:rPr>
-          <w:rFonts w:ascii="Avenir Medium" w:hAnsi="Avenir Medium"/>
-          <w:color w:val="000000"/>
-          <w:sz w:val="24"/>
-          <w:szCs w:val="18"/>
-        </w:rPr>
-        <w:t>One iterator is used for the "lhs and one for "rhs" to do the vector element by element copy.  Notice that you are returning an object reference since we started with a pointer to an instance. (</w:t>
+        <w:t xml:space="preserve"> will be returning what?  An instance pointer.  </w:t>
+      </w:r>
+      <w:r>
+        <w:rPr>
+          <w:rFonts w:ascii="Avenir Medium" w:hAnsi="Avenir Medium"/>
+          <w:color w:val="000000"/>
+          <w:sz w:val="24"/>
+          <w:szCs w:val="18"/>
+        </w:rPr>
+        <w:t>(</w:t>
+      </w:r>
+      <w:r>
+        <w:rPr>
+          <w:rFonts w:ascii="Avenir Medium" w:hAnsi="Avenir Medium"/>
+          <w:color w:val="000000"/>
+          <w:sz w:val="24"/>
+          <w:szCs w:val="18"/>
+        </w:rPr>
+        <w:t xml:space="preserve">I will give you a hint "this pointer" </w:t>
       </w:r>
       <w:proofErr w:type="gramStart"/>
       <w:r>
@@ -1316,128 +1414,7 @@
           <w:sz w:val="24"/>
           <w:szCs w:val="18"/>
         </w:rPr>
-        <w:t>that</w:t>
-      </w:r>
-      <w:r>
-        <w:rPr>
-          <w:rFonts w:ascii="Avenir Medium" w:hAnsi="Avenir Medium"/>
-          <w:color w:val="000000"/>
-          <w:sz w:val="24"/>
-          <w:szCs w:val="18"/>
-        </w:rPr>
-        <w:t>'</w:t>
-      </w:r>
-      <w:r>
-        <w:rPr>
-          <w:rFonts w:ascii="Avenir Medium" w:hAnsi="Avenir Medium"/>
-          <w:color w:val="000000"/>
-          <w:sz w:val="24"/>
-          <w:szCs w:val="18"/>
-        </w:rPr>
-        <w:t>s</w:t>
-      </w:r>
-      <w:proofErr w:type="gramEnd"/>
-      <w:r>
-        <w:rPr>
-          <w:rFonts w:ascii="Avenir Medium" w:hAnsi="Avenir Medium"/>
-          <w:color w:val="000000"/>
-          <w:sz w:val="24"/>
-          <w:szCs w:val="18"/>
-        </w:rPr>
-        <w:t xml:space="preserve"> what </w:t>
-      </w:r>
-      <w:r>
-        <w:rPr>
-          <w:rFonts w:ascii="Avenir Medium" w:hAnsi="Avenir Medium"/>
-          <w:color w:val="000000"/>
-          <w:sz w:val="24"/>
-          <w:szCs w:val="18"/>
-        </w:rPr>
-        <w:t>the instance name refers to</w:t>
-      </w:r>
-      <w:r>
-        <w:rPr>
-          <w:rFonts w:ascii="Avenir Medium" w:hAnsi="Avenir Medium"/>
-          <w:color w:val="000000"/>
-          <w:sz w:val="24"/>
-          <w:szCs w:val="18"/>
-        </w:rPr>
-        <w:t xml:space="preserve"> - a pointer</w:t>
-      </w:r>
-      <w:r>
-        <w:rPr>
-          <w:rFonts w:ascii="Avenir Medium" w:hAnsi="Avenir Medium"/>
-          <w:color w:val="000000"/>
-          <w:sz w:val="24"/>
-          <w:szCs w:val="18"/>
-        </w:rPr>
-        <w:t>) so when you return</w:t>
-      </w:r>
-      <w:r>
-        <w:rPr>
-          <w:rFonts w:ascii="Avenir Medium" w:hAnsi="Avenir Medium"/>
-          <w:color w:val="000000"/>
-          <w:sz w:val="24"/>
-          <w:szCs w:val="18"/>
-        </w:rPr>
-        <w:t xml:space="preserve">, </w:t>
-      </w:r>
-      <w:r>
-        <w:rPr>
-          <w:rFonts w:ascii="Avenir Medium" w:hAnsi="Avenir Medium"/>
-          <w:color w:val="000000"/>
-          <w:sz w:val="24"/>
-          <w:szCs w:val="18"/>
-        </w:rPr>
-        <w:t xml:space="preserve"> you will be returning what?  </w:t>
-      </w:r>
-      <w:proofErr w:type="gramStart"/>
-      <w:r>
-        <w:rPr>
-          <w:rFonts w:ascii="Avenir Medium" w:hAnsi="Avenir Medium"/>
-          <w:color w:val="000000"/>
-          <w:sz w:val="24"/>
-          <w:szCs w:val="18"/>
-        </w:rPr>
-        <w:t>An instance pointer.</w:t>
-      </w:r>
-      <w:proofErr w:type="gramEnd"/>
-      <w:r>
-        <w:rPr>
-          <w:rFonts w:ascii="Avenir Medium" w:hAnsi="Avenir Medium"/>
-          <w:color w:val="000000"/>
-          <w:sz w:val="24"/>
-          <w:szCs w:val="18"/>
-        </w:rPr>
-        <w:t xml:space="preserve">  </w:t>
-      </w:r>
-      <w:r>
-        <w:rPr>
-          <w:rFonts w:ascii="Avenir Medium" w:hAnsi="Avenir Medium"/>
-          <w:color w:val="000000"/>
-          <w:sz w:val="24"/>
-          <w:szCs w:val="18"/>
-        </w:rPr>
-        <w:t>(</w:t>
-      </w:r>
-      <w:r>
-        <w:rPr>
-          <w:rFonts w:ascii="Avenir Medium" w:hAnsi="Avenir Medium"/>
-          <w:color w:val="000000"/>
-          <w:sz w:val="24"/>
-          <w:szCs w:val="18"/>
-        </w:rPr>
-        <w:t>I will give you a hint "this pointer" :</w:t>
-      </w:r>
-      <w:proofErr w:type="gramStart"/>
-      <w:r>
-        <w:rPr>
-          <w:rFonts w:ascii="Avenir Medium" w:hAnsi="Avenir Medium"/>
-          <w:color w:val="000000"/>
-          <w:sz w:val="24"/>
-          <w:szCs w:val="18"/>
-        </w:rPr>
-        <w:t>)</w:t>
+        <w:t>:)</w:t>
       </w:r>
       <w:r>
         <w:rPr>
@@ -1534,6 +1511,7 @@
         </w:rPr>
         <w:t>+ (</w:t>
       </w:r>
+      <w:proofErr w:type="spellStart"/>
       <w:r>
         <w:rPr>
           <w:rFonts w:ascii="Avenir Medium" w:hAnsi="Avenir Medium"/>
@@ -1543,38 +1521,9 @@
           <w:sz w:val="24"/>
           <w:szCs w:val="18"/>
         </w:rPr>
-        <w:t xml:space="preserve">const </w:t>
-      </w:r>
-      <w:proofErr w:type="spellStart"/>
-      <w:r>
-        <w:rPr>
-          <w:rFonts w:ascii="Avenir Medium" w:hAnsi="Avenir Medium"/>
-          <w:color w:val="008080"/>
-          <w:sz w:val="24"/>
-          <w:szCs w:val="18"/>
-        </w:rPr>
-        <w:t>PhysVec</w:t>
-      </w:r>
-      <w:proofErr w:type="spellEnd"/>
-      <w:r>
-        <w:rPr>
-          <w:rFonts w:ascii="Avenir Medium" w:hAnsi="Avenir Medium"/>
-          <w:color w:val="008080"/>
-          <w:sz w:val="24"/>
-          <w:szCs w:val="18"/>
-        </w:rPr>
-        <w:t xml:space="preserve">  </w:t>
-      </w:r>
-      <w:r>
-        <w:rPr>
-          <w:rFonts w:ascii="Avenir Medium" w:hAnsi="Avenir Medium"/>
-          <w:color w:val="000000"/>
-          <w:sz w:val="24"/>
-          <w:szCs w:val="18"/>
-        </w:rPr>
-        <w:t xml:space="preserve">&amp; rhs) </w:t>
-      </w:r>
-      <w:proofErr w:type="gramStart"/>
+        <w:t>const</w:t>
+      </w:r>
+      <w:proofErr w:type="spellEnd"/>
       <w:r>
         <w:rPr>
           <w:rFonts w:ascii="Avenir Medium" w:hAnsi="Avenir Medium"/>
@@ -1584,425 +1533,48 @@
           <w:sz w:val="24"/>
           <w:szCs w:val="18"/>
         </w:rPr>
-        <w:t xml:space="preserve">const </w:t>
-      </w:r>
-      <w:r>
-        <w:rPr>
-          <w:rFonts w:ascii="Avenir Medium" w:hAnsi="Avenir Medium"/>
-          <w:color w:val="000000"/>
-          <w:sz w:val="24"/>
-          <w:szCs w:val="18"/>
-        </w:rPr>
-        <w:t>;</w:t>
+        <w:t xml:space="preserve"> </w:t>
+      </w:r>
+      <w:proofErr w:type="spellStart"/>
+      <w:proofErr w:type="gramStart"/>
+      <w:r>
+        <w:rPr>
+          <w:rFonts w:ascii="Avenir Medium" w:hAnsi="Avenir Medium"/>
+          <w:color w:val="008080"/>
+          <w:sz w:val="24"/>
+          <w:szCs w:val="18"/>
+        </w:rPr>
+        <w:t>PhysVec</w:t>
+      </w:r>
+      <w:proofErr w:type="spellEnd"/>
+      <w:r>
+        <w:rPr>
+          <w:rFonts w:ascii="Avenir Medium" w:hAnsi="Avenir Medium"/>
+          <w:color w:val="008080"/>
+          <w:sz w:val="24"/>
+          <w:szCs w:val="18"/>
+        </w:rPr>
+        <w:t xml:space="preserve">  </w:t>
+      </w:r>
+      <w:r>
+        <w:rPr>
+          <w:rFonts w:ascii="Avenir Medium" w:hAnsi="Avenir Medium"/>
+          <w:color w:val="000000"/>
+          <w:sz w:val="24"/>
+          <w:szCs w:val="18"/>
+        </w:rPr>
+        <w:t>&amp;</w:t>
       </w:r>
       <w:proofErr w:type="gramEnd"/>
-    </w:p>
-    <w:p>
-      <w:pPr>
-        <w:pStyle w:val="HTMLPreformatted"/>
-        <w:shd w:val="clear" w:color="auto" w:fill="FFFFFF"/>
-        <w:rPr>
-          <w:rFonts w:ascii="Avenir Medium" w:hAnsi="Avenir Medium"/>
-          <w:color w:val="000000"/>
-          <w:sz w:val="24"/>
-          <w:szCs w:val="18"/>
-        </w:rPr>
-      </w:pPr>
-    </w:p>
-    <w:p>
-      <w:pPr>
-        <w:pStyle w:val="HTMLPreformatted"/>
-        <w:shd w:val="clear" w:color="auto" w:fill="FFFFFF"/>
-        <w:rPr>
-          <w:rFonts w:ascii="Avenir Medium" w:hAnsi="Avenir Medium"/>
-          <w:color w:val="000000"/>
-          <w:sz w:val="24"/>
-          <w:szCs w:val="18"/>
-        </w:rPr>
-      </w:pPr>
-      <w:r>
-        <w:rPr>
-          <w:rFonts w:ascii="Avenir Medium" w:hAnsi="Avenir Medium"/>
-          <w:color w:val="000000"/>
-          <w:sz w:val="24"/>
-          <w:szCs w:val="18"/>
-        </w:rPr>
-        <w:t xml:space="preserve">This is the high point of the </w:t>
-      </w:r>
-      <w:proofErr w:type="spellStart"/>
-      <w:r>
-        <w:rPr>
-          <w:rFonts w:ascii="Avenir Medium" w:hAnsi="Avenir Medium"/>
-          <w:color w:val="000000"/>
-          <w:sz w:val="24"/>
-          <w:szCs w:val="18"/>
-        </w:rPr>
-        <w:t>PhysVec</w:t>
-      </w:r>
-      <w:proofErr w:type="spellEnd"/>
-      <w:r>
-        <w:rPr>
-          <w:rFonts w:ascii="Avenir Medium" w:hAnsi="Avenir Medium"/>
-          <w:color w:val="000000"/>
-          <w:sz w:val="24"/>
-          <w:szCs w:val="18"/>
-        </w:rPr>
-        <w:t xml:space="preserve"> class.  A </w:t>
-      </w:r>
-      <w:proofErr w:type="spellStart"/>
-      <w:r>
-        <w:rPr>
-          <w:rFonts w:ascii="Avenir Medium" w:hAnsi="Avenir Medium"/>
-          <w:color w:val="000000"/>
-          <w:sz w:val="24"/>
-          <w:szCs w:val="18"/>
-        </w:rPr>
-        <w:t>PhysVes</w:t>
-      </w:r>
-      <w:proofErr w:type="spellEnd"/>
-      <w:r>
-        <w:rPr>
-          <w:rFonts w:ascii="Avenir Medium" w:hAnsi="Avenir Medium"/>
-          <w:color w:val="000000"/>
-          <w:sz w:val="24"/>
-          <w:szCs w:val="18"/>
-        </w:rPr>
-        <w:t xml:space="preserve"> adds the same terms together in two vectors generating a third vector.  </w:t>
-      </w:r>
-      <w:proofErr w:type="spellStart"/>
-      <w:proofErr w:type="gramStart"/>
-      <w:r>
-        <w:rPr>
-          <w:rFonts w:ascii="Avenir Medium" w:hAnsi="Avenir Medium"/>
-          <w:color w:val="000000"/>
-          <w:sz w:val="24"/>
-          <w:szCs w:val="18"/>
-        </w:rPr>
-        <w:t>a</w:t>
-      </w:r>
-      <w:r>
-        <w:rPr>
-          <w:rFonts w:ascii="Avenir Medium" w:hAnsi="Avenir Medium"/>
-          <w:color w:val="000000"/>
-          <w:sz w:val="24"/>
-          <w:szCs w:val="18"/>
-          <w:vertAlign w:val="subscript"/>
-        </w:rPr>
-        <w:t>i</w:t>
-      </w:r>
-      <w:proofErr w:type="spellEnd"/>
-      <w:proofErr w:type="gramEnd"/>
-      <w:r>
-        <w:rPr>
-          <w:rFonts w:ascii="Avenir Medium" w:hAnsi="Avenir Medium"/>
-          <w:color w:val="000000"/>
-          <w:sz w:val="24"/>
-          <w:szCs w:val="18"/>
-        </w:rPr>
-        <w:t xml:space="preserve"> + b</w:t>
-      </w:r>
-      <w:r>
-        <w:rPr>
-          <w:rFonts w:ascii="Avenir Medium" w:hAnsi="Avenir Medium"/>
-          <w:color w:val="000000"/>
-          <w:sz w:val="24"/>
-          <w:szCs w:val="18"/>
-          <w:vertAlign w:val="subscript"/>
-        </w:rPr>
-        <w:t>i</w:t>
-      </w:r>
-      <w:r>
-        <w:rPr>
-          <w:rFonts w:ascii="Avenir Medium" w:hAnsi="Avenir Medium"/>
-          <w:color w:val="000000"/>
-          <w:sz w:val="24"/>
-          <w:szCs w:val="18"/>
-        </w:rPr>
-        <w:t xml:space="preserve"> = </w:t>
-      </w:r>
-      <w:proofErr w:type="spellStart"/>
-      <w:r>
-        <w:rPr>
-          <w:rFonts w:ascii="Avenir Medium" w:hAnsi="Avenir Medium"/>
-          <w:color w:val="000000"/>
-          <w:sz w:val="24"/>
-          <w:szCs w:val="18"/>
-        </w:rPr>
-        <w:t>c</w:t>
-      </w:r>
-      <w:r>
-        <w:rPr>
-          <w:rFonts w:ascii="Avenir Medium" w:hAnsi="Avenir Medium"/>
-          <w:color w:val="000000"/>
-          <w:sz w:val="24"/>
-          <w:szCs w:val="18"/>
-          <w:vertAlign w:val="subscript"/>
-        </w:rPr>
-        <w:t>i</w:t>
-      </w:r>
-      <w:proofErr w:type="spellEnd"/>
-      <w:r>
-        <w:rPr>
-          <w:rFonts w:ascii="Avenir Medium" w:hAnsi="Avenir Medium"/>
-          <w:color w:val="000000"/>
-          <w:sz w:val="24"/>
-          <w:szCs w:val="18"/>
-          <w:vertAlign w:val="subscript"/>
-        </w:rPr>
-        <w:t xml:space="preserve"> </w:t>
-      </w:r>
-      <w:r>
-        <w:rPr>
-          <w:rFonts w:ascii="Avenir Medium" w:hAnsi="Avenir Medium"/>
-          <w:color w:val="000000"/>
-          <w:sz w:val="24"/>
-          <w:szCs w:val="18"/>
-          <w:vertAlign w:val="subscript"/>
-        </w:rPr>
-        <w:t xml:space="preserve"> </w:t>
-      </w:r>
-      <w:r>
-        <w:rPr>
-          <w:rFonts w:ascii="Avenir Medium" w:hAnsi="Avenir Medium"/>
-          <w:color w:val="000000"/>
-          <w:sz w:val="24"/>
-          <w:szCs w:val="18"/>
-        </w:rPr>
-        <w:t xml:space="preserve">for </w:t>
-      </w:r>
-      <w:proofErr w:type="spellStart"/>
-      <w:r>
-        <w:rPr>
-          <w:rFonts w:ascii="Avenir Medium" w:hAnsi="Avenir Medium"/>
-          <w:color w:val="000000"/>
-          <w:sz w:val="24"/>
-          <w:szCs w:val="18"/>
-        </w:rPr>
-        <w:t>i</w:t>
-      </w:r>
-      <w:proofErr w:type="spellEnd"/>
-      <w:r>
-        <w:rPr>
-          <w:rFonts w:ascii="Avenir Medium" w:hAnsi="Avenir Medium"/>
-          <w:color w:val="000000"/>
-          <w:sz w:val="24"/>
-          <w:szCs w:val="18"/>
-        </w:rPr>
-        <w:t xml:space="preserve"> = 1 to </w:t>
-      </w:r>
-      <w:proofErr w:type="spellStart"/>
-      <w:r>
-        <w:rPr>
-          <w:rFonts w:ascii="Avenir Medium" w:hAnsi="Avenir Medium"/>
-          <w:color w:val="000000"/>
-          <w:sz w:val="24"/>
-          <w:szCs w:val="18"/>
-        </w:rPr>
-        <w:t>i</w:t>
-      </w:r>
-      <w:proofErr w:type="spellEnd"/>
-      <w:r>
-        <w:rPr>
-          <w:rFonts w:ascii="Avenir Medium" w:hAnsi="Avenir Medium"/>
-          <w:color w:val="000000"/>
-          <w:sz w:val="24"/>
-          <w:szCs w:val="18"/>
-        </w:rPr>
-        <w:t>= n.</w:t>
-      </w:r>
-    </w:p>
-    <w:p>
-      <w:pPr>
-        <w:pStyle w:val="HTMLPreformatted"/>
-        <w:shd w:val="clear" w:color="auto" w:fill="FFFFFF"/>
-        <w:rPr>
-          <w:rFonts w:ascii="Avenir Medium" w:hAnsi="Avenir Medium"/>
-          <w:i/>
-          <w:color w:val="FF0000"/>
-          <w:sz w:val="24"/>
-          <w:szCs w:val="18"/>
-        </w:rPr>
-      </w:pPr>
-      <w:r>
-        <w:rPr>
-          <w:rFonts w:ascii="Avenir Medium" w:hAnsi="Avenir Medium"/>
-          <w:color w:val="000000"/>
-          <w:sz w:val="24"/>
-          <w:szCs w:val="18"/>
-        </w:rPr>
-        <w:t xml:space="preserve">This will require three vector iterators, two const_iterators and one </w:t>
-      </w:r>
-      <w:proofErr w:type="gramStart"/>
-      <w:r>
-        <w:rPr>
-          <w:rFonts w:ascii="Avenir Medium" w:hAnsi="Avenir Medium"/>
-          <w:color w:val="000000"/>
-          <w:sz w:val="24"/>
-          <w:szCs w:val="18"/>
-        </w:rPr>
-        <w:t>non const</w:t>
-      </w:r>
-      <w:proofErr w:type="gramEnd"/>
-      <w:r>
-        <w:rPr>
-          <w:rFonts w:ascii="Avenir Medium" w:hAnsi="Avenir Medium"/>
-          <w:color w:val="000000"/>
-          <w:sz w:val="24"/>
-          <w:szCs w:val="18"/>
-        </w:rPr>
-        <w:t xml:space="preserve">. You figure out which is which.  Based on the function signature you should now realize that you </w:t>
-      </w:r>
-      <w:proofErr w:type="gramStart"/>
-      <w:r>
-        <w:rPr>
-          <w:rFonts w:ascii="Avenir Medium" w:hAnsi="Avenir Medium"/>
-          <w:color w:val="000000"/>
-          <w:sz w:val="24"/>
-          <w:szCs w:val="18"/>
-        </w:rPr>
-        <w:t>will</w:t>
-      </w:r>
-      <w:proofErr w:type="gramEnd"/>
-      <w:r>
-        <w:rPr>
-          <w:rFonts w:ascii="Avenir Medium" w:hAnsi="Avenir Medium"/>
-          <w:color w:val="000000"/>
-          <w:sz w:val="24"/>
-          <w:szCs w:val="18"/>
-        </w:rPr>
-        <w:t xml:space="preserve"> use the "this" pointer and the rhs reference.  You need to make sure that both vectors are the same length and throw an invalid argument exception with an explanation if not.  The tricky part is the vector c.  It will be a local, temp vector and you will need to set it to the size of the other two.  What is the vector</w:t>
-      </w:r>
-      <w:r>
-        <w:rPr>
-          <w:rFonts w:ascii="Avenir Medium" w:hAnsi="Avenir Medium"/>
-          <w:color w:val="000000"/>
-          <w:sz w:val="24"/>
-          <w:szCs w:val="18"/>
-        </w:rPr>
-        <w:t xml:space="preserve"> method to do this? Watch out for</w:t>
-      </w:r>
-      <w:r>
-        <w:rPr>
-          <w:rFonts w:ascii="Avenir Medium" w:hAnsi="Avenir Medium"/>
-          <w:color w:val="000000"/>
-          <w:sz w:val="24"/>
-          <w:szCs w:val="18"/>
-        </w:rPr>
-        <w:t xml:space="preserve"> &lt;vector&gt;</w:t>
-      </w:r>
-      <w:proofErr w:type="gramStart"/>
-      <w:r>
-        <w:rPr>
-          <w:rFonts w:ascii="Avenir Medium" w:hAnsi="Avenir Medium"/>
-          <w:color w:val="000000"/>
-          <w:sz w:val="24"/>
-          <w:szCs w:val="18"/>
-        </w:rPr>
-        <w:t>.size</w:t>
-      </w:r>
-      <w:proofErr w:type="gramEnd"/>
-      <w:r>
-        <w:rPr>
-          <w:rFonts w:ascii="Avenir Medium" w:hAnsi="Avenir Medium"/>
-          <w:color w:val="000000"/>
-          <w:sz w:val="24"/>
-          <w:szCs w:val="18"/>
-        </w:rPr>
-        <w:t xml:space="preserve">.  It returns a uint_t type not an int.  When you add arguments remember that an iterator is a pointer to a vector argument so dereferencing the iterator returns the argument!  </w:t>
-      </w:r>
-      <w:r>
-        <w:rPr>
-          <w:rFonts w:ascii="Avenir Medium" w:hAnsi="Avenir Medium"/>
-          <w:color w:val="000000"/>
-          <w:sz w:val="24"/>
-          <w:szCs w:val="18"/>
-        </w:rPr>
-        <w:t xml:space="preserve">Also, you are returning the </w:t>
-      </w:r>
-      <w:proofErr w:type="spellStart"/>
-      <w:r>
-        <w:rPr>
-          <w:rFonts w:ascii="Avenir Medium" w:hAnsi="Avenir Medium"/>
-          <w:color w:val="000000"/>
-          <w:sz w:val="24"/>
-          <w:szCs w:val="18"/>
-        </w:rPr>
-        <w:t>PhysVec</w:t>
-      </w:r>
-      <w:proofErr w:type="spellEnd"/>
-      <w:r>
-        <w:rPr>
-          <w:rFonts w:ascii="Avenir Medium" w:hAnsi="Avenir Medium"/>
-          <w:color w:val="000000"/>
-          <w:sz w:val="24"/>
-          <w:szCs w:val="18"/>
-        </w:rPr>
-        <w:t xml:space="preserve"> vector so that the = operator has the right type to work with.  The = operator works with two OBJECTS not OBJECT REFERENCES!  Watch the </w:t>
-      </w:r>
-      <w:proofErr w:type="gramStart"/>
-      <w:r>
-        <w:rPr>
-          <w:rFonts w:ascii="Avenir Medium" w:hAnsi="Avenir Medium"/>
-          <w:color w:val="000000"/>
-          <w:sz w:val="24"/>
-          <w:szCs w:val="18"/>
-        </w:rPr>
-        <w:t>const's</w:t>
-      </w:r>
-      <w:proofErr w:type="gramEnd"/>
-      <w:r>
-        <w:rPr>
-          <w:rFonts w:ascii="Avenir Medium" w:hAnsi="Avenir Medium"/>
-          <w:color w:val="000000"/>
-          <w:sz w:val="24"/>
-          <w:szCs w:val="18"/>
-        </w:rPr>
-        <w:t xml:space="preserve">. </w:t>
-      </w:r>
-      <w:r>
-        <w:rPr>
-          <w:rFonts w:ascii="Avenir Medium" w:hAnsi="Avenir Medium"/>
-          <w:color w:val="000000"/>
-          <w:sz w:val="24"/>
-          <w:szCs w:val="18"/>
-        </w:rPr>
-        <w:t xml:space="preserve">  </w:t>
-      </w:r>
-    </w:p>
-    <w:p>
-      <w:pPr>
-        <w:pStyle w:val="HTMLPreformatted"/>
-        <w:shd w:val="clear" w:color="auto" w:fill="FFFFFF"/>
-        <w:rPr>
-          <w:rFonts w:ascii="Avenir Medium" w:hAnsi="Avenir Medium"/>
-          <w:i/>
-          <w:color w:val="000000"/>
-          <w:sz w:val="24"/>
-          <w:szCs w:val="18"/>
-        </w:rPr>
-      </w:pPr>
-    </w:p>
-    <w:p>
-      <w:pPr>
-        <w:pStyle w:val="HTMLPreformatted"/>
-        <w:shd w:val="clear" w:color="auto" w:fill="FFFFFF"/>
-        <w:rPr>
-          <w:rFonts w:ascii="Avenir Medium" w:hAnsi="Avenir Medium"/>
-          <w:color w:val="000000"/>
-          <w:sz w:val="24"/>
-          <w:szCs w:val="18"/>
-        </w:rPr>
-      </w:pPr>
-      <w:r>
-        <w:rPr>
-          <w:rFonts w:ascii="Avenir Medium" w:hAnsi="Avenir Medium"/>
-          <w:color w:val="000000"/>
-          <w:sz w:val="24"/>
-          <w:szCs w:val="18"/>
-        </w:rPr>
-        <w:t xml:space="preserve">6. </w:t>
-      </w:r>
-      <w:proofErr w:type="gramStart"/>
+      <w:r>
+        <w:rPr>
+          <w:rFonts w:ascii="Avenir Medium" w:hAnsi="Avenir Medium"/>
+          <w:color w:val="000000"/>
+          <w:sz w:val="24"/>
+          <w:szCs w:val="18"/>
+        </w:rPr>
+        <w:t xml:space="preserve"> rhs) </w:t>
+      </w:r>
       <w:r>
         <w:rPr>
           <w:rFonts w:ascii="Avenir Medium" w:hAnsi="Avenir Medium"/>
@@ -2012,9 +1584,381 @@
           <w:sz w:val="24"/>
           <w:szCs w:val="18"/>
         </w:rPr>
-        <w:t>int</w:t>
+        <w:t xml:space="preserve">const </w:t>
+      </w:r>
+      <w:r>
+        <w:rPr>
+          <w:rFonts w:ascii="Avenir Medium" w:hAnsi="Avenir Medium"/>
+          <w:color w:val="000000"/>
+          <w:sz w:val="24"/>
+          <w:szCs w:val="18"/>
+        </w:rPr>
+        <w:t>;</w:t>
+      </w:r>
+    </w:p>
+    <w:p>
+      <w:pPr>
+        <w:pStyle w:val="HTMLPreformatted"/>
+        <w:shd w:val="clear" w:color="auto" w:fill="FFFFFF"/>
+        <w:rPr>
+          <w:rFonts w:ascii="Avenir Medium" w:hAnsi="Avenir Medium"/>
+          <w:color w:val="000000"/>
+          <w:sz w:val="24"/>
+          <w:szCs w:val="18"/>
+        </w:rPr>
+      </w:pPr>
+    </w:p>
+    <w:p>
+      <w:pPr>
+        <w:pStyle w:val="HTMLPreformatted"/>
+        <w:shd w:val="clear" w:color="auto" w:fill="FFFFFF"/>
+        <w:rPr>
+          <w:rFonts w:ascii="Avenir Medium" w:hAnsi="Avenir Medium"/>
+          <w:color w:val="000000"/>
+          <w:sz w:val="24"/>
+          <w:szCs w:val="18"/>
+        </w:rPr>
+      </w:pPr>
+      <w:r>
+        <w:rPr>
+          <w:rFonts w:ascii="Avenir Medium" w:hAnsi="Avenir Medium"/>
+          <w:color w:val="000000"/>
+          <w:sz w:val="24"/>
+          <w:szCs w:val="18"/>
+        </w:rPr>
+        <w:t xml:space="preserve">This is the high point of the </w:t>
+      </w:r>
+      <w:proofErr w:type="spellStart"/>
+      <w:r>
+        <w:rPr>
+          <w:rFonts w:ascii="Avenir Medium" w:hAnsi="Avenir Medium"/>
+          <w:color w:val="000000"/>
+          <w:sz w:val="24"/>
+          <w:szCs w:val="18"/>
+        </w:rPr>
+        <w:t>PhysVec</w:t>
+      </w:r>
+      <w:proofErr w:type="spellEnd"/>
+      <w:r>
+        <w:rPr>
+          <w:rFonts w:ascii="Avenir Medium" w:hAnsi="Avenir Medium"/>
+          <w:color w:val="000000"/>
+          <w:sz w:val="24"/>
+          <w:szCs w:val="18"/>
+        </w:rPr>
+        <w:t xml:space="preserve"> class.  A </w:t>
+      </w:r>
+      <w:proofErr w:type="spellStart"/>
+      <w:r>
+        <w:rPr>
+          <w:rFonts w:ascii="Avenir Medium" w:hAnsi="Avenir Medium"/>
+          <w:color w:val="000000"/>
+          <w:sz w:val="24"/>
+          <w:szCs w:val="18"/>
+        </w:rPr>
+        <w:t>PhysVes</w:t>
+      </w:r>
+      <w:proofErr w:type="spellEnd"/>
+      <w:r>
+        <w:rPr>
+          <w:rFonts w:ascii="Avenir Medium" w:hAnsi="Avenir Medium"/>
+          <w:color w:val="000000"/>
+          <w:sz w:val="24"/>
+          <w:szCs w:val="18"/>
+        </w:rPr>
+        <w:t xml:space="preserve"> adds the same terms together in two vectors generating a third vector.  </w:t>
+      </w:r>
+      <w:proofErr w:type="spellStart"/>
+      <w:r>
+        <w:rPr>
+          <w:rFonts w:ascii="Avenir Medium" w:hAnsi="Avenir Medium"/>
+          <w:color w:val="000000"/>
+          <w:sz w:val="24"/>
+          <w:szCs w:val="18"/>
+        </w:rPr>
+        <w:t>a</w:t>
+      </w:r>
+      <w:r>
+        <w:rPr>
+          <w:rFonts w:ascii="Avenir Medium" w:hAnsi="Avenir Medium"/>
+          <w:color w:val="000000"/>
+          <w:sz w:val="24"/>
+          <w:szCs w:val="18"/>
+          <w:vertAlign w:val="subscript"/>
+        </w:rPr>
+        <w:t>i</w:t>
+      </w:r>
+      <w:proofErr w:type="spellEnd"/>
+      <w:r>
+        <w:rPr>
+          <w:rFonts w:ascii="Avenir Medium" w:hAnsi="Avenir Medium"/>
+          <w:color w:val="000000"/>
+          <w:sz w:val="24"/>
+          <w:szCs w:val="18"/>
+        </w:rPr>
+        <w:t xml:space="preserve"> + b</w:t>
+      </w:r>
+      <w:r>
+        <w:rPr>
+          <w:rFonts w:ascii="Avenir Medium" w:hAnsi="Avenir Medium"/>
+          <w:color w:val="000000"/>
+          <w:sz w:val="24"/>
+          <w:szCs w:val="18"/>
+          <w:vertAlign w:val="subscript"/>
+        </w:rPr>
+        <w:t>i</w:t>
+      </w:r>
+      <w:r>
+        <w:rPr>
+          <w:rFonts w:ascii="Avenir Medium" w:hAnsi="Avenir Medium"/>
+          <w:color w:val="000000"/>
+          <w:sz w:val="24"/>
+          <w:szCs w:val="18"/>
+        </w:rPr>
+        <w:t xml:space="preserve"> = </w:t>
+      </w:r>
+      <w:proofErr w:type="gramStart"/>
+      <w:r>
+        <w:rPr>
+          <w:rFonts w:ascii="Avenir Medium" w:hAnsi="Avenir Medium"/>
+          <w:color w:val="000000"/>
+          <w:sz w:val="24"/>
+          <w:szCs w:val="18"/>
+        </w:rPr>
+        <w:t>c</w:t>
+      </w:r>
+      <w:r>
+        <w:rPr>
+          <w:rFonts w:ascii="Avenir Medium" w:hAnsi="Avenir Medium"/>
+          <w:color w:val="000000"/>
+          <w:sz w:val="24"/>
+          <w:szCs w:val="18"/>
+          <w:vertAlign w:val="subscript"/>
+        </w:rPr>
+        <w:t xml:space="preserve">i </w:t>
+      </w:r>
+      <w:r>
+        <w:rPr>
+          <w:rFonts w:ascii="Avenir Medium" w:hAnsi="Avenir Medium"/>
+          <w:color w:val="000000"/>
+          <w:sz w:val="24"/>
+          <w:szCs w:val="18"/>
+          <w:vertAlign w:val="subscript"/>
+        </w:rPr>
+        <w:t xml:space="preserve"> </w:t>
+      </w:r>
+      <w:r>
+        <w:rPr>
+          <w:rFonts w:ascii="Avenir Medium" w:hAnsi="Avenir Medium"/>
+          <w:color w:val="000000"/>
+          <w:sz w:val="24"/>
+          <w:szCs w:val="18"/>
+        </w:rPr>
+        <w:t>for</w:t>
       </w:r>
       <w:proofErr w:type="gramEnd"/>
+      <w:r>
+        <w:rPr>
+          <w:rFonts w:ascii="Avenir Medium" w:hAnsi="Avenir Medium"/>
+          <w:color w:val="000000"/>
+          <w:sz w:val="24"/>
+          <w:szCs w:val="18"/>
+        </w:rPr>
+        <w:t xml:space="preserve"> </w:t>
+      </w:r>
+      <w:proofErr w:type="spellStart"/>
+      <w:r>
+        <w:rPr>
+          <w:rFonts w:ascii="Avenir Medium" w:hAnsi="Avenir Medium"/>
+          <w:color w:val="000000"/>
+          <w:sz w:val="24"/>
+          <w:szCs w:val="18"/>
+        </w:rPr>
+        <w:t>i</w:t>
+      </w:r>
+      <w:proofErr w:type="spellEnd"/>
+      <w:r>
+        <w:rPr>
+          <w:rFonts w:ascii="Avenir Medium" w:hAnsi="Avenir Medium"/>
+          <w:color w:val="000000"/>
+          <w:sz w:val="24"/>
+          <w:szCs w:val="18"/>
+        </w:rPr>
+        <w:t xml:space="preserve"> = 1 to </w:t>
+      </w:r>
+      <w:proofErr w:type="spellStart"/>
+      <w:r>
+        <w:rPr>
+          <w:rFonts w:ascii="Avenir Medium" w:hAnsi="Avenir Medium"/>
+          <w:color w:val="000000"/>
+          <w:sz w:val="24"/>
+          <w:szCs w:val="18"/>
+        </w:rPr>
+        <w:t>i</w:t>
+      </w:r>
+      <w:proofErr w:type="spellEnd"/>
+      <w:r>
+        <w:rPr>
+          <w:rFonts w:ascii="Avenir Medium" w:hAnsi="Avenir Medium"/>
+          <w:color w:val="000000"/>
+          <w:sz w:val="24"/>
+          <w:szCs w:val="18"/>
+        </w:rPr>
+        <w:t>= n.</w:t>
+      </w:r>
+    </w:p>
+    <w:p>
+      <w:pPr>
+        <w:pStyle w:val="HTMLPreformatted"/>
+        <w:shd w:val="clear" w:color="auto" w:fill="FFFFFF"/>
+        <w:rPr>
+          <w:rFonts w:ascii="Avenir Medium" w:hAnsi="Avenir Medium"/>
+          <w:i/>
+          <w:color w:val="FF0000"/>
+          <w:sz w:val="24"/>
+          <w:szCs w:val="18"/>
+        </w:rPr>
+      </w:pPr>
+      <w:r>
+        <w:rPr>
+          <w:rFonts w:ascii="Avenir Medium" w:hAnsi="Avenir Medium"/>
+          <w:color w:val="000000"/>
+          <w:sz w:val="24"/>
+          <w:szCs w:val="18"/>
+        </w:rPr>
+        <w:t xml:space="preserve">This will require three vector iterators, two const_iterators and one </w:t>
+      </w:r>
+      <w:proofErr w:type="gramStart"/>
+      <w:r>
+        <w:rPr>
+          <w:rFonts w:ascii="Avenir Medium" w:hAnsi="Avenir Medium"/>
+          <w:color w:val="000000"/>
+          <w:sz w:val="24"/>
+          <w:szCs w:val="18"/>
+        </w:rPr>
+        <w:t>non const.</w:t>
+      </w:r>
+      <w:proofErr w:type="gramEnd"/>
+      <w:r>
+        <w:rPr>
+          <w:rFonts w:ascii="Avenir Medium" w:hAnsi="Avenir Medium"/>
+          <w:color w:val="000000"/>
+          <w:sz w:val="24"/>
+          <w:szCs w:val="18"/>
+        </w:rPr>
+        <w:t xml:space="preserve"> You figure out which is which.  Based on the function signature you should now realize that you will use the "this" pointer and the rhs reference.  You need to make sure that both vectors are the same length and throw an invalid argument exception with an explanation if not.  The tricky part is the vector c.  It will be a local, temp vector and you will need to set it to the size of the other two.  What is the vector</w:t>
+      </w:r>
+      <w:r>
+        <w:rPr>
+          <w:rFonts w:ascii="Avenir Medium" w:hAnsi="Avenir Medium"/>
+          <w:color w:val="000000"/>
+          <w:sz w:val="24"/>
+          <w:szCs w:val="18"/>
+        </w:rPr>
+        <w:t xml:space="preserve"> method to do this? Watch out for</w:t>
+      </w:r>
+      <w:r>
+        <w:rPr>
+          <w:rFonts w:ascii="Avenir Medium" w:hAnsi="Avenir Medium"/>
+          <w:color w:val="000000"/>
+          <w:sz w:val="24"/>
+          <w:szCs w:val="18"/>
+        </w:rPr>
+        <w:t xml:space="preserve"> &lt;vector</w:t>
+      </w:r>
+      <w:proofErr w:type="gramStart"/>
+      <w:r>
+        <w:rPr>
+          <w:rFonts w:ascii="Avenir Medium" w:hAnsi="Avenir Medium"/>
+          <w:color w:val="000000"/>
+          <w:sz w:val="24"/>
+          <w:szCs w:val="18"/>
+        </w:rPr>
+        <w:t>&gt;.size</w:t>
+      </w:r>
+      <w:proofErr w:type="gramEnd"/>
+      <w:r>
+        <w:rPr>
+          <w:rFonts w:ascii="Avenir Medium" w:hAnsi="Avenir Medium"/>
+          <w:color w:val="000000"/>
+          <w:sz w:val="24"/>
+          <w:szCs w:val="18"/>
+        </w:rPr>
+        <w:t xml:space="preserve">.  It returns a uint_t type not an int.  When you add arguments remember that an iterator is a pointer to a vector argument so dereferencing the iterator returns the argument!  </w:t>
+      </w:r>
+      <w:r>
+        <w:rPr>
+          <w:rFonts w:ascii="Avenir Medium" w:hAnsi="Avenir Medium"/>
+          <w:color w:val="000000"/>
+          <w:sz w:val="24"/>
+          <w:szCs w:val="18"/>
+        </w:rPr>
+        <w:t xml:space="preserve">Also, you are returning the </w:t>
+      </w:r>
+      <w:proofErr w:type="spellStart"/>
+      <w:r>
+        <w:rPr>
+          <w:rFonts w:ascii="Avenir Medium" w:hAnsi="Avenir Medium"/>
+          <w:color w:val="000000"/>
+          <w:sz w:val="24"/>
+          <w:szCs w:val="18"/>
+        </w:rPr>
+        <w:t>PhysVec</w:t>
+      </w:r>
+      <w:proofErr w:type="spellEnd"/>
+      <w:r>
+        <w:rPr>
+          <w:rFonts w:ascii="Avenir Medium" w:hAnsi="Avenir Medium"/>
+          <w:color w:val="000000"/>
+          <w:sz w:val="24"/>
+          <w:szCs w:val="18"/>
+        </w:rPr>
+        <w:t xml:space="preserve"> vector so that the = operator has the right type to work with.  The = operator works with two OBJECTS not OBJECT REFERENCES!  Watch the const's. </w:t>
+      </w:r>
+      <w:r>
+        <w:rPr>
+          <w:rFonts w:ascii="Avenir Medium" w:hAnsi="Avenir Medium"/>
+          <w:color w:val="000000"/>
+          <w:sz w:val="24"/>
+          <w:szCs w:val="18"/>
+        </w:rPr>
+        <w:t xml:space="preserve">  </w:t>
+      </w:r>
+    </w:p>
+    <w:p>
+      <w:pPr>
+        <w:pStyle w:val="HTMLPreformatted"/>
+        <w:shd w:val="clear" w:color="auto" w:fill="FFFFFF"/>
+        <w:rPr>
+          <w:rFonts w:ascii="Avenir Medium" w:hAnsi="Avenir Medium"/>
+          <w:i/>
+          <w:color w:val="000000"/>
+          <w:sz w:val="24"/>
+          <w:szCs w:val="18"/>
+        </w:rPr>
+      </w:pPr>
+    </w:p>
+    <w:p>
+      <w:pPr>
+        <w:pStyle w:val="HTMLPreformatted"/>
+        <w:shd w:val="clear" w:color="auto" w:fill="FFFFFF"/>
+        <w:rPr>
+          <w:rFonts w:ascii="Avenir Medium" w:hAnsi="Avenir Medium"/>
+          <w:color w:val="000000"/>
+          <w:sz w:val="24"/>
+          <w:szCs w:val="18"/>
+        </w:rPr>
+      </w:pPr>
+      <w:r>
+        <w:rPr>
+          <w:rFonts w:ascii="Avenir Medium" w:hAnsi="Avenir Medium"/>
+          <w:color w:val="000000"/>
+          <w:sz w:val="24"/>
+          <w:szCs w:val="18"/>
+        </w:rPr>
+        <w:t xml:space="preserve">6. </w:t>
+      </w:r>
+      <w:proofErr w:type="spellStart"/>
       <w:r>
         <w:rPr>
           <w:rFonts w:ascii="Avenir Medium" w:hAnsi="Avenir Medium"/>
@@ -2024,46 +1968,9 @@
           <w:sz w:val="24"/>
           <w:szCs w:val="18"/>
         </w:rPr>
-        <w:t xml:space="preserve"> </w:t>
-      </w:r>
-      <w:proofErr w:type="spellStart"/>
-      <w:r>
-        <w:rPr>
-          <w:rFonts w:ascii="Avenir Medium" w:hAnsi="Avenir Medium"/>
-          <w:color w:val="000000"/>
-          <w:sz w:val="24"/>
-          <w:szCs w:val="18"/>
-        </w:rPr>
-        <w:t>calc</w:t>
-      </w:r>
-      <w:r>
-        <w:rPr>
-          <w:rFonts w:ascii="Avenir Medium" w:hAnsi="Avenir Medium"/>
-          <w:color w:val="000000"/>
-          <w:sz w:val="24"/>
-          <w:szCs w:val="18"/>
-        </w:rPr>
-        <w:t>ulate</w:t>
-      </w:r>
-      <w:r>
-        <w:rPr>
-          <w:rFonts w:ascii="Avenir Medium" w:hAnsi="Avenir Medium"/>
-          <w:color w:val="000000"/>
-          <w:sz w:val="24"/>
-          <w:szCs w:val="18"/>
-        </w:rPr>
-        <w:t>DotProduct</w:t>
-      </w:r>
-      <w:proofErr w:type="spellEnd"/>
-      <w:r>
-        <w:rPr>
-          <w:rFonts w:ascii="Avenir Medium" w:hAnsi="Avenir Medium"/>
-          <w:color w:val="000000"/>
-          <w:sz w:val="24"/>
-          <w:szCs w:val="18"/>
-        </w:rPr>
-        <w:t>(</w:t>
-      </w:r>
+        <w:t>int</w:t>
+      </w:r>
+      <w:proofErr w:type="spellEnd"/>
       <w:r>
         <w:rPr>
           <w:rFonts w:ascii="Avenir Medium" w:hAnsi="Avenir Medium"/>
@@ -2073,7 +1980,71 @@
           <w:sz w:val="24"/>
           <w:szCs w:val="18"/>
         </w:rPr>
-        <w:t xml:space="preserve">const </w:t>
+        <w:t xml:space="preserve"> </w:t>
+      </w:r>
+      <w:proofErr w:type="spellStart"/>
+      <w:proofErr w:type="gramStart"/>
+      <w:r>
+        <w:rPr>
+          <w:rFonts w:ascii="Avenir Medium" w:hAnsi="Avenir Medium"/>
+          <w:color w:val="000000"/>
+          <w:sz w:val="24"/>
+          <w:szCs w:val="18"/>
+        </w:rPr>
+        <w:t>calc</w:t>
+      </w:r>
+      <w:r>
+        <w:rPr>
+          <w:rFonts w:ascii="Avenir Medium" w:hAnsi="Avenir Medium"/>
+          <w:color w:val="000000"/>
+          <w:sz w:val="24"/>
+          <w:szCs w:val="18"/>
+        </w:rPr>
+        <w:t>ulate</w:t>
+      </w:r>
+      <w:r>
+        <w:rPr>
+          <w:rFonts w:ascii="Avenir Medium" w:hAnsi="Avenir Medium"/>
+          <w:color w:val="000000"/>
+          <w:sz w:val="24"/>
+          <w:szCs w:val="18"/>
+        </w:rPr>
+        <w:t>DotProduct</w:t>
+      </w:r>
+      <w:proofErr w:type="spellEnd"/>
+      <w:r>
+        <w:rPr>
+          <w:rFonts w:ascii="Avenir Medium" w:hAnsi="Avenir Medium"/>
+          <w:color w:val="000000"/>
+          <w:sz w:val="24"/>
+          <w:szCs w:val="18"/>
+        </w:rPr>
+        <w:t>(</w:t>
+      </w:r>
+      <w:proofErr w:type="spellStart"/>
+      <w:proofErr w:type="gramEnd"/>
+      <w:r>
+        <w:rPr>
+          <w:rFonts w:ascii="Avenir Medium" w:hAnsi="Avenir Medium"/>
+          <w:b/>
+          <w:bCs/>
+          <w:color w:val="000080"/>
+          <w:sz w:val="24"/>
+          <w:szCs w:val="18"/>
+        </w:rPr>
+        <w:t>const</w:t>
+      </w:r>
+      <w:proofErr w:type="spellEnd"/>
+      <w:r>
+        <w:rPr>
+          <w:rFonts w:ascii="Avenir Medium" w:hAnsi="Avenir Medium"/>
+          <w:b/>
+          <w:bCs/>
+          <w:color w:val="000080"/>
+          <w:sz w:val="24"/>
+          <w:szCs w:val="18"/>
+        </w:rPr>
+        <w:t xml:space="preserve"> </w:t>
       </w:r>
       <w:proofErr w:type="spellStart"/>
       <w:r>
@@ -2102,7 +2073,27 @@
           <w:sz w:val="24"/>
           <w:szCs w:val="18"/>
         </w:rPr>
-        <w:t xml:space="preserve">&amp; rhs) </w:t>
+        <w:t xml:space="preserve">&amp; </w:t>
+      </w:r>
+      <w:proofErr w:type="spellStart"/>
+      <w:r>
+        <w:rPr>
+          <w:rFonts w:ascii="Avenir Medium" w:hAnsi="Avenir Medium"/>
+          <w:color w:val="000000"/>
+          <w:sz w:val="24"/>
+          <w:szCs w:val="18"/>
+        </w:rPr>
+        <w:t>rhs</w:t>
+      </w:r>
+      <w:proofErr w:type="spellEnd"/>
+      <w:r>
+        <w:rPr>
+          <w:rFonts w:ascii="Avenir Medium" w:hAnsi="Avenir Medium"/>
+          <w:color w:val="000000"/>
+          <w:sz w:val="24"/>
+          <w:szCs w:val="18"/>
+        </w:rPr>
+        <w:t xml:space="preserve">) </w:t>
       </w:r>
       <w:r>
         <w:rPr>
@@ -2190,17 +2181,37 @@
           <w:sz w:val="24"/>
           <w:szCs w:val="18"/>
         </w:rPr>
-        <w:t>Look at this link to figure out dot product if you cannot remember it. The dot product implementation will look a lot like the + operator except the functio</w:t>
-      </w:r>
-      <w:r>
-        <w:rPr>
-          <w:rFonts w:ascii="Avenir Medium" w:hAnsi="Avenir Medium"/>
-          <w:color w:val="000000"/>
-          <w:sz w:val="24"/>
-          <w:szCs w:val="18"/>
-        </w:rPr>
-        <w:t xml:space="preserve">n will be different obviously and since are returning an int, you will only need two iterators.  You figure out which type.  </w:t>
-      </w:r>
+        <w:t xml:space="preserve">Look at this link to figure out dot product if you cannot remember it. </w:t>
+      </w:r>
+      <w:r>
+        <w:rPr>
+          <w:rFonts w:ascii="Avenir Medium" w:hAnsi="Avenir Medium"/>
+          <w:color w:val="FF0000"/>
+          <w:sz w:val="24"/>
+          <w:szCs w:val="18"/>
+        </w:rPr>
+        <w:t>The dot product implementation will look a lot like the + operator except the functio</w:t>
+      </w:r>
+      <w:r>
+        <w:rPr>
+          <w:rFonts w:ascii="Avenir Medium" w:hAnsi="Avenir Medium"/>
+          <w:color w:val="FF0000"/>
+          <w:sz w:val="24"/>
+          <w:szCs w:val="18"/>
+        </w:rPr>
+        <w:t>n will be different obviously and since are returning an int,</w:t>
+      </w:r>
+      <w:r>
+        <w:rPr>
+          <w:rFonts w:ascii="Avenir Medium" w:hAnsi="Avenir Medium"/>
+          <w:color w:val="000000"/>
+          <w:sz w:val="24"/>
+          <w:szCs w:val="18"/>
+        </w:rPr>
+        <w:t xml:space="preserve"> you will only need two iterators.  You figure out which type.  </w:t>
+      </w:r>
+      <w:bookmarkStart w:id="0" w:name="_GoBack"/>
+      <w:bookmarkEnd w:id="0"/>
     </w:p>
     <w:p>
       <w:pPr>
@@ -2234,7 +2245,6 @@
         </w:rPr>
         <w:t xml:space="preserve">7. </w:t>
       </w:r>
-      <w:proofErr w:type="gramStart"/>
       <w:r>
         <w:rPr>
           <w:rFonts w:ascii="Avenir Medium" w:hAnsi="Avenir Medium"/>
@@ -2244,8 +2254,30 @@
           <w:sz w:val="24"/>
           <w:szCs w:val="18"/>
         </w:rPr>
-        <w:t>void</w:t>
-      </w:r>
+        <w:t xml:space="preserve">void </w:t>
+      </w:r>
+      <w:proofErr w:type="spellStart"/>
+      <w:proofErr w:type="gramStart"/>
+      <w:r>
+        <w:rPr>
+          <w:rFonts w:ascii="Avenir Medium" w:hAnsi="Avenir Medium"/>
+          <w:color w:val="000000"/>
+          <w:sz w:val="24"/>
+          <w:szCs w:val="18"/>
+        </w:rPr>
+        <w:t>setPhysVec</w:t>
+      </w:r>
+      <w:proofErr w:type="spellEnd"/>
+      <w:r>
+        <w:rPr>
+          <w:rFonts w:ascii="Avenir Medium" w:hAnsi="Avenir Medium"/>
+          <w:color w:val="000000"/>
+          <w:sz w:val="24"/>
+          <w:szCs w:val="18"/>
+        </w:rPr>
+        <w:t>(</w:t>
+      </w:r>
+      <w:proofErr w:type="spellStart"/>
       <w:proofErr w:type="gramEnd"/>
       <w:r>
         <w:rPr>
@@ -2256,28 +2288,9 @@
           <w:sz w:val="24"/>
           <w:szCs w:val="18"/>
         </w:rPr>
-        <w:t xml:space="preserve"> </w:t>
-      </w:r>
-      <w:proofErr w:type="spellStart"/>
-      <w:r>
-        <w:rPr>
-          <w:rFonts w:ascii="Avenir Medium" w:hAnsi="Avenir Medium"/>
-          <w:color w:val="000000"/>
-          <w:sz w:val="24"/>
-          <w:szCs w:val="18"/>
-        </w:rPr>
-        <w:t>setPhysVec</w:t>
-      </w:r>
-      <w:proofErr w:type="spellEnd"/>
-      <w:r>
-        <w:rPr>
-          <w:rFonts w:ascii="Avenir Medium" w:hAnsi="Avenir Medium"/>
-          <w:color w:val="000000"/>
-          <w:sz w:val="24"/>
-          <w:szCs w:val="18"/>
-        </w:rPr>
-        <w:t>(</w:t>
-      </w:r>
+        <w:t>const</w:t>
+      </w:r>
+      <w:proofErr w:type="spellEnd"/>
       <w:r>
         <w:rPr>
           <w:rFonts w:ascii="Avenir Medium" w:hAnsi="Avenir Medium"/>
@@ -2287,8 +2300,9 @@
           <w:sz w:val="24"/>
           <w:szCs w:val="18"/>
         </w:rPr>
-        <w:t xml:space="preserve">const </w:t>
-      </w:r>
+        <w:t xml:space="preserve"> </w:t>
+      </w:r>
+      <w:proofErr w:type="spellStart"/>
       <w:r>
         <w:rPr>
           <w:rFonts w:ascii="Avenir Medium" w:hAnsi="Avenir Medium"/>
@@ -2298,6 +2312,7 @@
         </w:rPr>
         <w:t>std</w:t>
       </w:r>
+      <w:proofErr w:type="spellEnd"/>
       <w:r>
         <w:rPr>
           <w:rFonts w:ascii="Avenir Medium" w:hAnsi="Avenir Medium"/>
@@ -2325,6 +2340,7 @@
         </w:rPr>
         <w:t>&lt;</w:t>
       </w:r>
+      <w:proofErr w:type="spellStart"/>
       <w:r>
         <w:rPr>
           <w:rFonts w:ascii="Avenir Medium" w:hAnsi="Avenir Medium"/>
@@ -2336,6 +2352,7 @@
         </w:rPr>
         <w:t>int</w:t>
       </w:r>
+      <w:proofErr w:type="spellEnd"/>
       <w:r>
         <w:rPr>
           <w:rFonts w:ascii="Avenir Medium" w:hAnsi="Avenir Medium"/>
@@ -2425,27 +2442,27 @@
           <w:sz w:val="24"/>
           <w:szCs w:val="18"/>
         </w:rPr>
-        <w:t xml:space="preserve">. It is used with the default </w:t>
-      </w:r>
-      <w:proofErr w:type="gramStart"/>
-      <w:r>
-        <w:rPr>
-          <w:rFonts w:ascii="Avenir Medium" w:hAnsi="Avenir Medium"/>
-          <w:color w:val="000000"/>
-          <w:sz w:val="24"/>
-          <w:szCs w:val="18"/>
-        </w:rPr>
-        <w:t>constructor which</w:t>
-      </w:r>
-      <w:proofErr w:type="gramEnd"/>
-      <w:r>
-        <w:rPr>
-          <w:rFonts w:ascii="Avenir Medium" w:hAnsi="Avenir Medium"/>
-          <w:color w:val="000000"/>
-          <w:sz w:val="24"/>
-          <w:szCs w:val="18"/>
-        </w:rPr>
-        <w:t xml:space="preserve"> creates a non const </w:t>
+        <w:t xml:space="preserve">. It is used with the default constructor which creates a non </w:t>
+      </w:r>
+      <w:proofErr w:type="spellStart"/>
+      <w:r>
+        <w:rPr>
+          <w:rFonts w:ascii="Avenir Medium" w:hAnsi="Avenir Medium"/>
+          <w:color w:val="000000"/>
+          <w:sz w:val="24"/>
+          <w:szCs w:val="18"/>
+        </w:rPr>
+        <w:t>const</w:t>
+      </w:r>
+      <w:proofErr w:type="spellEnd"/>
+      <w:r>
+        <w:rPr>
+          <w:rFonts w:ascii="Avenir Medium" w:hAnsi="Avenir Medium"/>
+          <w:color w:val="000000"/>
+          <w:sz w:val="24"/>
+          <w:szCs w:val="18"/>
+        </w:rPr>
+        <w:t xml:space="preserve"> </w:t>
       </w:r>
       <w:proofErr w:type="spellStart"/>
       <w:r>
@@ -2465,7 +2482,27 @@
           <w:sz w:val="24"/>
           <w:szCs w:val="18"/>
         </w:rPr>
-        <w:t xml:space="preserve">.  If you are trying to change a const </w:t>
+        <w:t xml:space="preserve">.  If you are trying to change a </w:t>
+      </w:r>
+      <w:proofErr w:type="spellStart"/>
+      <w:r>
+        <w:rPr>
+          <w:rFonts w:ascii="Avenir Medium" w:hAnsi="Avenir Medium"/>
+          <w:color w:val="000000"/>
+          <w:sz w:val="24"/>
+          <w:szCs w:val="18"/>
+        </w:rPr>
+        <w:t>const</w:t>
+      </w:r>
+      <w:proofErr w:type="spellEnd"/>
+      <w:r>
+        <w:rPr>
+          <w:rFonts w:ascii="Avenir Medium" w:hAnsi="Avenir Medium"/>
+          <w:color w:val="000000"/>
+          <w:sz w:val="24"/>
+          <w:szCs w:val="18"/>
+        </w:rPr>
+        <w:t xml:space="preserve"> </w:t>
       </w:r>
       <w:proofErr w:type="spellStart"/>
       <w:r>
@@ -2505,17 +2542,17 @@
           <w:sz w:val="24"/>
           <w:szCs w:val="18"/>
         </w:rPr>
-        <w:t xml:space="preserve"> as </w:t>
-      </w:r>
-      <w:proofErr w:type="gramStart"/>
-      <w:r>
-        <w:rPr>
-          <w:rFonts w:ascii="Avenir Medium" w:hAnsi="Avenir Medium"/>
-          <w:color w:val="000000"/>
-          <w:sz w:val="24"/>
-          <w:szCs w:val="18"/>
-        </w:rPr>
-        <w:t>non con</w:t>
+        <w:t xml:space="preserve"> as non </w:t>
+      </w:r>
+      <w:proofErr w:type="spellStart"/>
+      <w:r>
+        <w:rPr>
+          <w:rFonts w:ascii="Avenir Medium" w:hAnsi="Avenir Medium"/>
+          <w:color w:val="000000"/>
+          <w:sz w:val="24"/>
+          <w:szCs w:val="18"/>
+        </w:rPr>
+        <w:t>con</w:t>
       </w:r>
       <w:r>
         <w:rPr>
@@ -2526,7 +2563,7 @@
         </w:rPr>
         <w:t>st</w:t>
       </w:r>
-      <w:proofErr w:type="gramEnd"/>
+      <w:proofErr w:type="spellEnd"/>
       <w:r>
         <w:rPr>
           <w:rFonts w:ascii="Avenir Medium" w:hAnsi="Avenir Medium"/>
@@ -2632,6 +2669,7 @@
           <w:sz w:val="24"/>
           <w:szCs w:val="18"/>
         </w:rPr>
+        <w:lastRenderedPageBreak/>
         <w:t xml:space="preserve">This </w:t>
       </w:r>
       <w:r>
@@ -2750,9 +2788,9 @@
           <w:color w:val="808080"/>
           <w:szCs w:val="18"/>
         </w:rPr>
-        <w:t xml:space="preserve">// </w:t>
-      </w:r>
-      <w:proofErr w:type="gramStart"/>
+        <w:t xml:space="preserve">// getters for a </w:t>
+      </w:r>
+      <w:proofErr w:type="spellStart"/>
       <w:r>
         <w:rPr>
           <w:rFonts w:ascii="Menlo" w:hAnsi="Menlo" w:cs="Courier"/>
@@ -2761,9 +2799,9 @@
           <w:color w:val="808080"/>
           <w:szCs w:val="18"/>
         </w:rPr>
-        <w:t>getters</w:t>
-      </w:r>
-      <w:proofErr w:type="gramEnd"/>
+        <w:t>PhysVec</w:t>
+      </w:r>
+      <w:proofErr w:type="spellEnd"/>
       <w:r>
         <w:rPr>
           <w:rFonts w:ascii="Menlo" w:hAnsi="Menlo" w:cs="Courier"/>
@@ -2772,7 +2810,7 @@
           <w:color w:val="808080"/>
           <w:szCs w:val="18"/>
         </w:rPr>
-        <w:t xml:space="preserve"> for a </w:t>
+        <w:t xml:space="preserve"> - turns a </w:t>
       </w:r>
       <w:proofErr w:type="spellStart"/>
       <w:r>
@@ -2794,7 +2832,7 @@
           <w:color w:val="808080"/>
           <w:szCs w:val="18"/>
         </w:rPr>
-        <w:t xml:space="preserve"> - turns a </w:t>
+        <w:t xml:space="preserve"> into a normal </w:t>
       </w:r>
       <w:proofErr w:type="spellStart"/>
       <w:r>
@@ -2805,28 +2843,6 @@
           <w:color w:val="808080"/>
           <w:szCs w:val="18"/>
         </w:rPr>
-        <w:t>PhysVec</w:t>
-      </w:r>
-      <w:proofErr w:type="spellEnd"/>
-      <w:r>
-        <w:rPr>
-          <w:rFonts w:ascii="Menlo" w:hAnsi="Menlo" w:cs="Courier"/>
-          <w:i/>
-          <w:iCs/>
-          <w:color w:val="808080"/>
-          <w:szCs w:val="18"/>
-        </w:rPr>
-        <w:t xml:space="preserve"> into a normal </w:t>
-      </w:r>
-      <w:proofErr w:type="spellStart"/>
-      <w:r>
-        <w:rPr>
-          <w:rFonts w:ascii="Menlo" w:hAnsi="Menlo" w:cs="Courier"/>
-          <w:i/>
-          <w:iCs/>
-          <w:color w:val="808080"/>
-          <w:szCs w:val="18"/>
-        </w:rPr>
         <w:t>vec</w:t>
       </w:r>
       <w:proofErr w:type="spellEnd"/>
@@ -2851,6 +2867,7 @@
         </w:rPr>
         <w:t xml:space="preserve">8. </w:t>
       </w:r>
+      <w:proofErr w:type="spellStart"/>
       <w:proofErr w:type="gramStart"/>
       <w:r>
         <w:rPr>
@@ -2861,19 +2878,20 @@
         </w:rPr>
         <w:t>std</w:t>
       </w:r>
+      <w:proofErr w:type="spellEnd"/>
+      <w:r>
+        <w:rPr>
+          <w:rFonts w:ascii="Avenir Medium" w:hAnsi="Avenir Medium"/>
+          <w:color w:val="000000"/>
+          <w:sz w:val="24"/>
+          <w:szCs w:val="18"/>
+        </w:rPr>
+        <w:t>::</w:t>
+      </w:r>
       <w:proofErr w:type="gramEnd"/>
       <w:r>
         <w:rPr>
           <w:rFonts w:ascii="Avenir Medium" w:hAnsi="Avenir Medium"/>
-          <w:color w:val="000000"/>
-          <w:sz w:val="24"/>
-          <w:szCs w:val="18"/>
-        </w:rPr>
-        <w:t>::</w:t>
-      </w:r>
-      <w:r>
-        <w:rPr>
-          <w:rFonts w:ascii="Avenir Medium" w:hAnsi="Avenir Medium"/>
           <w:color w:val="008080"/>
           <w:sz w:val="24"/>
           <w:szCs w:val="18"/>
@@ -2889,6 +2907,7 @@
         </w:rPr>
         <w:t>&lt;</w:t>
       </w:r>
+      <w:proofErr w:type="spellStart"/>
       <w:r>
         <w:rPr>
           <w:rFonts w:ascii="Avenir Medium" w:hAnsi="Avenir Medium"/>
@@ -2900,6 +2919,7 @@
         </w:rPr>
         <w:t>int</w:t>
       </w:r>
+      <w:proofErr w:type="spellEnd"/>
       <w:r>
         <w:rPr>
           <w:rFonts w:ascii="Avenir Medium" w:hAnsi="Avenir Medium"/>
@@ -2995,7 +3015,6 @@
         </w:rPr>
         <w:t xml:space="preserve">9. </w:t>
       </w:r>
-      <w:proofErr w:type="gramStart"/>
       <w:r>
         <w:rPr>
           <w:rFonts w:ascii="Avenir Medium" w:hAnsi="Avenir Medium"/>
@@ -3005,9 +3024,40 @@
           <w:sz w:val="24"/>
           <w:szCs w:val="18"/>
         </w:rPr>
-        <w:t>void</w:t>
+        <w:t xml:space="preserve">void </w:t>
+      </w:r>
+      <w:proofErr w:type="spellStart"/>
+      <w:proofErr w:type="gramStart"/>
+      <w:r>
+        <w:rPr>
+          <w:rFonts w:ascii="Avenir Medium" w:hAnsi="Avenir Medium"/>
+          <w:color w:val="000000"/>
+          <w:sz w:val="24"/>
+          <w:szCs w:val="18"/>
+        </w:rPr>
+        <w:t>printvecs</w:t>
+      </w:r>
+      <w:proofErr w:type="spellEnd"/>
+      <w:r>
+        <w:rPr>
+          <w:rFonts w:ascii="Avenir Medium" w:hAnsi="Avenir Medium"/>
+          <w:color w:val="000000"/>
+          <w:sz w:val="24"/>
+          <w:szCs w:val="18"/>
+        </w:rPr>
+        <w:t>(</w:t>
       </w:r>
       <w:proofErr w:type="gramEnd"/>
+      <w:r>
+        <w:rPr>
+          <w:rFonts w:ascii="Avenir Medium" w:hAnsi="Avenir Medium"/>
+          <w:color w:val="000000"/>
+          <w:sz w:val="24"/>
+          <w:szCs w:val="18"/>
+        </w:rPr>
+        <w:t xml:space="preserve">) </w:t>
+      </w:r>
+      <w:proofErr w:type="spellStart"/>
       <w:r>
         <w:rPr>
           <w:rFonts w:ascii="Avenir Medium" w:hAnsi="Avenir Medium"/>
@@ -3017,28 +3067,9 @@
           <w:sz w:val="24"/>
           <w:szCs w:val="18"/>
         </w:rPr>
-        <w:t xml:space="preserve"> </w:t>
-      </w:r>
-      <w:proofErr w:type="spellStart"/>
-      <w:r>
-        <w:rPr>
-          <w:rFonts w:ascii="Avenir Medium" w:hAnsi="Avenir Medium"/>
-          <w:color w:val="000000"/>
-          <w:sz w:val="24"/>
-          <w:szCs w:val="18"/>
-        </w:rPr>
-        <w:t>printvecs</w:t>
-      </w:r>
-      <w:proofErr w:type="spellEnd"/>
-      <w:r>
-        <w:rPr>
-          <w:rFonts w:ascii="Avenir Medium" w:hAnsi="Avenir Medium"/>
-          <w:color w:val="000000"/>
-          <w:sz w:val="24"/>
-          <w:szCs w:val="18"/>
-        </w:rPr>
-        <w:t xml:space="preserve">() </w:t>
-      </w:r>
+        <w:t>const</w:t>
+      </w:r>
+      <w:proofErr w:type="spellEnd"/>
       <w:r>
         <w:rPr>
           <w:rFonts w:ascii="Avenir Medium" w:hAnsi="Avenir Medium"/>
@@ -3048,7 +3079,7 @@
           <w:sz w:val="24"/>
           <w:szCs w:val="18"/>
         </w:rPr>
-        <w:t xml:space="preserve">const </w:t>
+        <w:t xml:space="preserve"> </w:t>
       </w:r>
       <w:r>
         <w:rPr>
@@ -3247,7 +3278,6 @@
         <w:t xml:space="preserve"> or two out so you have to think about it.  I will test your code with another main that my grader and I whip up.  He's pretty smart so you might want to consider limits, combinations, error conditions, </w:t>
       </w:r>
       <w:proofErr w:type="spellStart"/>
-      <w:proofErr w:type="gramStart"/>
       <w:r>
         <w:rPr>
           <w:rFonts w:ascii="Avenir Medium" w:hAnsi="Avenir Medium"/>
@@ -3258,7 +3288,6 @@
         <w:t>ect</w:t>
       </w:r>
       <w:proofErr w:type="spellEnd"/>
-      <w:proofErr w:type="gramEnd"/>
       <w:r>
         <w:rPr>
           <w:rFonts w:ascii="Avenir Medium" w:hAnsi="Avenir Medium"/>
@@ -3350,47 +3379,7 @@
           <w:sz w:val="24"/>
           <w:szCs w:val="18"/>
         </w:rPr>
-        <w:t xml:space="preserve">  </w:t>
-      </w:r>
-      <w:proofErr w:type="gramStart"/>
-      <w:r>
-        <w:rPr>
-          <w:rFonts w:ascii="Avenir Medium" w:hAnsi="Avenir Medium"/>
-          <w:color w:val="FF0000"/>
-          <w:sz w:val="24"/>
-          <w:szCs w:val="18"/>
-        </w:rPr>
-        <w:t>You find it</w:t>
-      </w:r>
-      <w:proofErr w:type="gramEnd"/>
-      <w:r>
-        <w:rPr>
-          <w:rFonts w:ascii="Avenir Medium" w:hAnsi="Avenir Medium"/>
-          <w:color w:val="FF0000"/>
-          <w:sz w:val="24"/>
-          <w:szCs w:val="18"/>
-        </w:rPr>
-        <w:t xml:space="preserve">, </w:t>
-      </w:r>
-      <w:proofErr w:type="gramStart"/>
-      <w:r>
-        <w:rPr>
-          <w:rFonts w:ascii="Avenir Medium" w:hAnsi="Avenir Medium"/>
-          <w:color w:val="FF0000"/>
-          <w:sz w:val="24"/>
-          <w:szCs w:val="18"/>
-        </w:rPr>
-        <w:t>you fix it</w:t>
-      </w:r>
-      <w:proofErr w:type="gramEnd"/>
-      <w:r>
-        <w:rPr>
-          <w:rFonts w:ascii="Avenir Medium" w:hAnsi="Avenir Medium"/>
-          <w:color w:val="FF0000"/>
-          <w:sz w:val="24"/>
-          <w:szCs w:val="18"/>
-        </w:rPr>
-        <w:t>.  I am pretty good at this but you never know</w:t>
+        <w:t xml:space="preserve">  You find it, you fix it.  I am pretty good at this but you never know</w:t>
       </w:r>
       <w:r>
         <w:rPr>
@@ -3618,14 +3607,15 @@
     <w:p/>
     <w:sectPr>
       <w:pgSz w:w="12240" w:h="15840"/>
-      <w:pgMar w:top="1440" w:right="1800" w:bottom="1440" w:left="1800" w:gutter="0"/>
+      <w:pgMar w:top="1440" w:right="1800" w:bottom="1440" w:left="1800" w:header="720" w:footer="720" w:gutter="0"/>
+      <w:cols w:space="720"/>
     </w:sectPr>
   </w:body>
 </w:document>
 </file>
 
 <file path=word/styles.xml><?xml version="1.0" encoding="utf-8"?>
-<w:styles xmlns:r="http://schemas.openxmlformats.org/officeDocument/2006/relationships" xmlns:w="http://schemas.openxmlformats.org/wordprocessingml/2006/main">
+<w:styles xmlns:mc="http://schemas.openxmlformats.org/markup-compatibility/2006" xmlns:r="http://schemas.openxmlformats.org/officeDocument/2006/relationships" xmlns:w="http://schemas.openxmlformats.org/wordprocessingml/2006/main" xmlns:w14="http://schemas.microsoft.com/office/word/2010/wordml" xmlns:w15="http://schemas.microsoft.com/office/word/2012/wordml" xmlns:w16cid="http://schemas.microsoft.com/office/word/2016/wordml/cid" xmlns:w16se="http://schemas.microsoft.com/office/word/2015/wordml/symex" mc:Ignorable="w14 w15 w16se w16cid">
   <w:docDefaults>
     <w:rPrDefault>
       <w:rPr>
@@ -3641,7 +3631,335 @@
       </w:pPr>
     </w:pPrDefault>
   </w:docDefaults>
-  <w:latentStyles w:defLockedState="0" w:defUIPriority="0" w:defSemiHidden="0" w:defUnhideWhenUsed="0" w:defQFormat="0" w:count="276"/>
+  <w:latentStyles w:defLockedState="0" w:defUIPriority="0" w:defSemiHidden="0" w:defUnhideWhenUsed="0" w:defQFormat="0" w:count="375">
+    <w:lsdException w:name="heading 6" w:semiHidden="1" w:unhideWhenUsed="1"/>
+    <w:lsdException w:name="index 3" w:semiHidden="1" w:unhideWhenUsed="1"/>
+    <w:lsdException w:name="index 4" w:semiHidden="1" w:unhideWhenUsed="1"/>
+    <w:lsdException w:name="index 5" w:semiHidden="1" w:unhideWhenUsed="1"/>
+    <w:lsdException w:name="index 6" w:semiHidden="1" w:unhideWhenUsed="1"/>
+    <w:lsdException w:name="index 7" w:semiHidden="1" w:unhideWhenUsed="1"/>
+    <w:lsdException w:name="index 8" w:semiHidden="1" w:unhideWhenUsed="1"/>
+    <w:lsdException w:name="index 9" w:semiHidden="1" w:unhideWhenUsed="1"/>
+    <w:lsdException w:name="toc 1" w:semiHidden="1" w:unhideWhenUsed="1"/>
+    <w:lsdException w:name="toc 2" w:semiHidden="1" w:unhideWhenUsed="1"/>
+    <w:lsdException w:name="toc 3" w:semiHidden="1" w:unhideWhenUsed="1"/>
+    <w:lsdException w:name="toc 4" w:semiHidden="1" w:unhideWhenUsed="1"/>
+    <w:lsdException w:name="toc 5" w:semiHidden="1" w:unhideWhenUsed="1"/>
+    <w:lsdException w:name="toc 6" w:semiHidden="1" w:unhideWhenUsed="1"/>
+    <w:lsdException w:name="toc 7" w:semiHidden="1" w:unhideWhenUsed="1"/>
+    <w:lsdException w:name="toc 8" w:semiHidden="1" w:unhideWhenUsed="1"/>
+    <w:lsdException w:name="toc 9" w:semiHidden="1" w:unhideWhenUsed="1"/>
+    <w:lsdException w:name="Normal Indent" w:semiHidden="1" w:unhideWhenUsed="1"/>
+    <w:lsdException w:name="footnote text" w:semiHidden="1" w:unhideWhenUsed="1"/>
+    <w:lsdException w:name="annotation text" w:semiHidden="1" w:unhideWhenUsed="1"/>
+    <w:lsdException w:name="header" w:semiHidden="1" w:unhideWhenUsed="1"/>
+    <w:lsdException w:name="footer" w:semiHidden="1" w:unhideWhenUsed="1"/>
+    <w:lsdException w:name="index heading" w:semiHidden="1" w:unhideWhenUsed="1"/>
+    <w:lsdException w:name="caption" w:semiHidden="1" w:unhideWhenUsed="1"/>
+    <w:lsdException w:name="table of figures" w:semiHidden="1" w:unhideWhenUsed="1"/>
+    <w:lsdException w:name="envelope address" w:semiHidden="1" w:unhideWhenUsed="1"/>
+    <w:lsdException w:name="envelope return" w:semiHidden="1" w:unhideWhenUsed="1"/>
+    <w:lsdException w:name="footnote reference" w:semiHidden="1" w:unhideWhenUsed="1"/>
+    <w:lsdException w:name="annotation reference" w:semiHidden="1" w:unhideWhenUsed="1"/>
+    <w:lsdException w:name="line number" w:semiHidden="1" w:unhideWhenUsed="1"/>
+    <w:lsdException w:name="page number" w:semiHidden="1" w:unhideWhenUsed="1"/>
+    <w:lsdException w:name="endnote reference" w:semiHidden="1" w:unhideWhenUsed="1"/>
+    <w:lsdException w:name="endnote text" w:semiHidden="1" w:unhideWhenUsed="1"/>
+    <w:lsdException w:name="table of authorities" w:semiHidden="1" w:unhideWhenUsed="1"/>
+    <w:lsdException w:name="macro" w:semiHidden="1" w:unhideWhenUsed="1"/>
+    <w:lsdException w:name="toa heading" w:semiHidden="1" w:unhideWhenUsed="1"/>
+    <w:lsdException w:name="List" w:semiHidden="1" w:unhideWhenUsed="1"/>
+    <w:lsdException w:name="List Bullet" w:semiHidden="1" w:unhideWhenUsed="1"/>
+    <w:lsdException w:name="List Number" w:semiHidden="1" w:unhideWhenUsed="1"/>
+    <w:lsdException w:name="List 2" w:semiHidden="1" w:unhideWhenUsed="1"/>
+    <w:lsdException w:name="List 3" w:semiHidden="1" w:unhideWhenUsed="1"/>
+    <w:lsdException w:name="List 4" w:semiHidden="1" w:unhideWhenUsed="1"/>
+    <w:lsdException w:name="List 5" w:semiHidden="1" w:unhideWhenUsed="1"/>
+    <w:lsdException w:name="List Bullet 3" w:semiHidden="1" w:unhideWhenUsed="1"/>
+    <w:lsdException w:name="List Bullet 4" w:semiHidden="1" w:unhideWhenUsed="1"/>
+    <w:lsdException w:name="List Number 3" w:semiHidden="1" w:unhideWhenUsed="1"/>
+    <w:lsdException w:name="List Number 4" w:semiHidden="1" w:unhideWhenUsed="1"/>
+    <w:lsdException w:name="List Number 5" w:semiHidden="1" w:unhideWhenUsed="1"/>
+    <w:lsdException w:name="Closing" w:semiHidden="1" w:unhideWhenUsed="1"/>
+    <w:lsdException w:name="Signature" w:semiHidden="1" w:unhideWhenUsed="1"/>
+    <w:lsdException w:name="Default Paragraph Font" w:semiHidden="1" w:unhideWhenUsed="1"/>
+    <w:lsdException w:name="Body Text" w:semiHidden="1" w:unhideWhenUsed="1"/>
+    <w:lsdException w:name="Body Text Indent" w:semiHidden="1" w:unhideWhenUsed="1"/>
+    <w:lsdException w:name="List Continue" w:semiHidden="1" w:unhideWhenUsed="1"/>
+    <w:lsdException w:name="List Continue 2" w:semiHidden="1" w:unhideWhenUsed="1"/>
+    <w:lsdException w:name="List Continue 3" w:semiHidden="1" w:unhideWhenUsed="1"/>
+    <w:lsdException w:name="List Continue 4" w:semiHidden="1" w:unhideWhenUsed="1"/>
+    <w:lsdException w:name="List Continue 5" w:semiHidden="1" w:unhideWhenUsed="1"/>
+    <w:lsdException w:name="Message Header" w:semiHidden="1" w:unhideWhenUsed="1"/>
+    <w:lsdException w:name="Salutation" w:semiHidden="1" w:unhideWhenUsed="1"/>
+    <w:lsdException w:name="Date" w:semiHidden="1" w:unhideWhenUsed="1"/>
+    <w:lsdException w:name="Body Text First Indent" w:semiHidden="1" w:unhideWhenUsed="1"/>
+    <w:lsdException w:name="Body Text First Indent 2" w:semiHidden="1" w:unhideWhenUsed="1"/>
+    <w:lsdException w:name="Body Text Indent 3" w:semiHidden="1" w:unhideWhenUsed="1"/>
+    <w:lsdException w:name="Block Text" w:semiHidden="1" w:unhideWhenUsed="1"/>
+    <w:lsdException w:name="Hyperlink" w:semiHidden="1" w:unhideWhenUsed="1"/>
+    <w:lsdException w:name="FollowedHyperlink" w:semiHidden="1" w:unhideWhenUsed="1"/>
+    <w:lsdException w:name="Document Map" w:semiHidden="1" w:unhideWhenUsed="1"/>
+    <w:lsdException w:name="Plain Text" w:semiHidden="1" w:unhideWhenUsed="1"/>
+    <w:lsdException w:name="E-mail Signature" w:semiHidden="1" w:unhideWhenUsed="1"/>
+    <w:lsdException w:name="HTML Top of Form" w:semiHidden="1" w:unhideWhenUsed="1"/>
+    <w:lsdException w:name="HTML Bottom of Form" w:semiHidden="1" w:unhideWhenUsed="1"/>
+    <w:lsdException w:name="Normal (Web)" w:semiHidden="1" w:unhideWhenUsed="1"/>
+    <w:lsdException w:name="HTML Acronym" w:semiHidden="1" w:unhideWhenUsed="1"/>
+    <w:lsdException w:name="HTML Address" w:semiHidden="1" w:unhideWhenUsed="1"/>
+    <w:lsdException w:name="HTML Cite" w:semiHidden="1" w:unhideWhenUsed="1"/>
+    <w:lsdException w:name="HTML Code" w:semiHidden="1" w:unhideWhenUsed="1"/>
+    <w:lsdException w:name="HTML Definition" w:semiHidden="1" w:unhideWhenUsed="1"/>
+    <w:lsdException w:name="HTML Keyboard" w:semiHidden="1" w:unhideWhenUsed="1"/>
+    <w:lsdException w:name="HTML Preformatted" w:semiHidden="1" w:unhideWhenUsed="1"/>
+    <w:lsdException w:name="HTML Sample" w:semiHidden="1" w:unhideWhenUsed="1"/>
+    <w:lsdException w:name="HTML Typewriter" w:semiHidden="1" w:unhideWhenUsed="1"/>
+    <w:lsdException w:name="HTML Variable" w:semiHidden="1" w:unhideWhenUsed="1"/>
+    <w:lsdException w:name="Normal Table" w:semiHidden="1" w:unhideWhenUsed="1"/>
+    <w:lsdException w:name="annotation subject" w:semiHidden="1" w:unhideWhenUsed="1"/>
+    <w:lsdException w:name="No List" w:semiHidden="1" w:unhideWhenUsed="1"/>
+    <w:lsdException w:name="Outline List 1" w:semiHidden="1" w:unhideWhenUsed="1"/>
+    <w:lsdException w:name="Outline List 2" w:semiHidden="1" w:unhideWhenUsed="1"/>
+    <w:lsdException w:name="Outline List 3" w:semiHidden="1" w:unhideWhenUsed="1"/>
+    <w:lsdException w:name="Table Simple 1" w:semiHidden="1" w:unhideWhenUsed="1"/>
+    <w:lsdException w:name="Table Simple 2" w:semiHidden="1" w:unhideWhenUsed="1"/>
+    <w:lsdException w:name="Table Simple 3" w:semiHidden="1" w:unhideWhenUsed="1"/>
+    <w:lsdException w:name="Table Classic 1" w:semiHidden="1" w:unhideWhenUsed="1"/>
+    <w:lsdException w:name="Table Classic 2" w:semiHidden="1" w:unhideWhenUsed="1"/>
+    <w:lsdException w:name="Table Classic 3" w:semiHidden="1" w:unhideWhenUsed="1"/>
+    <w:lsdException w:name="Table Classic 4" w:semiHidden="1" w:unhideWhenUsed="1"/>
+    <w:lsdException w:name="Table Colorful 1" w:semiHidden="1" w:unhideWhenUsed="1"/>
+    <w:lsdException w:name="Table Colorful 2" w:semiHidden="1" w:unhideWhenUsed="1"/>
+    <w:lsdException w:name="Table Colorful 3" w:semiHidden="1" w:unhideWhenUsed="1"/>
+    <w:lsdException w:name="Table Columns 1" w:semiHidden="1" w:unhideWhenUsed="1"/>
+    <w:lsdException w:name="Table Columns 2" w:semiHidden="1" w:unhideWhenUsed="1"/>
+    <w:lsdException w:name="Table Columns 3" w:semiHidden="1" w:unhideWhenUsed="1"/>
+    <w:lsdException w:name="Table Columns 4" w:semiHidden="1" w:unhideWhenUsed="1"/>
+    <w:lsdException w:name="Table Columns 5" w:semiHidden="1" w:unhideWhenUsed="1"/>
+    <w:lsdException w:name="Table Grid 1" w:semiHidden="1" w:unhideWhenUsed="1"/>
+    <w:lsdException w:name="Table Grid 2" w:semiHidden="1" w:unhideWhenUsed="1"/>
+    <w:lsdException w:name="Table Grid 3" w:semiHidden="1" w:unhideWhenUsed="1"/>
+    <w:lsdException w:name="Table Grid 4" w:semiHidden="1" w:unhideWhenUsed="1"/>
+    <w:lsdException w:name="Table Grid 5" w:semiHidden="1" w:unhideWhenUsed="1"/>
+    <w:lsdException w:name="Table Grid 6" w:semiHidden="1" w:unhideWhenUsed="1"/>
+    <w:lsdException w:name="Table Grid 7" w:semiHidden="1" w:unhideWhenUsed="1"/>
+    <w:lsdException w:name="Table Grid 8" w:semiHidden="1" w:unhideWhenUsed="1"/>
+    <w:lsdException w:name="Table List 1" w:semiHidden="1" w:unhideWhenUsed="1"/>
+    <w:lsdException w:name="Table List 2" w:semiHidden="1" w:unhideWhenUsed="1"/>
+    <w:lsdException w:name="Table List 3" w:semiHidden="1" w:unhideWhenUsed="1"/>
+    <w:lsdException w:name="Table List 4" w:semiHidden="1" w:unhideWhenUsed="1"/>
+    <w:lsdException w:name="Table List 5" w:semiHidden="1" w:unhideWhenUsed="1"/>
+    <w:lsdException w:name="Table List 6" w:semiHidden="1" w:unhideWhenUsed="1"/>
+    <w:lsdException w:name="Table List 7" w:semiHidden="1" w:unhideWhenUsed="1"/>
+    <w:lsdException w:name="Table List 8" w:semiHidden="1" w:unhideWhenUsed="1"/>
+    <w:lsdException w:name="Table 3D effects 1" w:semiHidden="1" w:unhideWhenUsed="1"/>
+    <w:lsdException w:name="Table 3D effects 2" w:semiHidden="1" w:unhideWhenUsed="1"/>
+    <w:lsdException w:name="Table 3D effects 3" w:semiHidden="1" w:unhideWhenUsed="1"/>
+    <w:lsdException w:name="Table Contemporary" w:semiHidden="1" w:unhideWhenUsed="1"/>
+    <w:lsdException w:name="Table Elegant" w:semiHidden="1" w:unhideWhenUsed="1"/>
+    <w:lsdException w:name="Table Professional" w:semiHidden="1" w:unhideWhenUsed="1"/>
+    <w:lsdException w:name="Table Subtle 1" w:semiHidden="1" w:unhideWhenUsed="1"/>
+    <w:lsdException w:name="Table Subtle 2" w:semiHidden="1" w:unhideWhenUsed="1"/>
+    <w:lsdException w:name="Table Web 1" w:semiHidden="1" w:unhideWhenUsed="1"/>
+    <w:lsdException w:name="Table Web 2" w:semiHidden="1" w:unhideWhenUsed="1"/>
+    <w:lsdException w:name="Table Web 3" w:semiHidden="1" w:unhideWhenUsed="1"/>
+    <w:lsdException w:name="Balloon Text" w:semiHidden="1" w:unhideWhenUsed="1"/>
+    <w:lsdException w:name="Table Theme" w:semiHidden="1" w:unhideWhenUsed="1"/>
+    <w:lsdException w:name="Placeholder Text" w:semiHidden="1"/>
+    <w:lsdException w:name="Light Shading"/>
+    <w:lsdException w:name="Light List"/>
+    <w:lsdException w:name="Light Grid"/>
+    <w:lsdException w:name="Dark List"/>
+    <w:lsdException w:name="Colorful Shading"/>
+    <w:lsdException w:name="Colorful List"/>
+    <w:lsdException w:name="Colorful Grid"/>
+    <w:lsdException w:name="Light Shading Accent 1"/>
+    <w:lsdException w:name="Light List Accent 1"/>
+    <w:lsdException w:name="Light Grid Accent 1"/>
+    <w:lsdException w:name="Medium Shading 1 Accent 1"/>
+    <w:lsdException w:name="Medium Shading 2 Accent 1"/>
+    <w:lsdException w:name="Medium List 1 Accent 1"/>
+    <w:lsdException w:name="Revision" w:semiHidden="1"/>
+    <w:lsdException w:name="Medium List 2 Accent 1"/>
+    <w:lsdException w:name="Medium Grid 1 Accent 1"/>
+    <w:lsdException w:name="Medium Grid 2 Accent 1"/>
+    <w:lsdException w:name="Medium Grid 3 Accent 1"/>
+    <w:lsdException w:name="Dark List Accent 1"/>
+    <w:lsdException w:name="Colorful Shading Accent 1"/>
+    <w:lsdException w:name="Colorful List Accent 1"/>
+    <w:lsdException w:name="Colorful Grid Accent 1"/>
+    <w:lsdException w:name="Light Shading Accent 2"/>
+    <w:lsdException w:name="Light List Accent 2"/>
+    <w:lsdException w:name="Light Grid Accent 2"/>
+    <w:lsdException w:name="Medium Shading 1 Accent 2"/>
+    <w:lsdException w:name="Medium Shading 2 Accent 2"/>
+    <w:lsdException w:name="Medium List 1 Accent 2"/>
+    <w:lsdException w:name="Medium List 2 Accent 2"/>
+    <w:lsdException w:name="Medium Grid 1 Accent 2"/>
+    <w:lsdException w:name="Medium Grid 2 Accent 2"/>
+    <w:lsdException w:name="Medium Grid 3 Accent 2"/>
+    <w:lsdException w:name="Dark List Accent 2"/>
+    <w:lsdException w:name="Colorful Shading Accent 2"/>
+    <w:lsdException w:name="Colorful List Accent 2"/>
+    <w:lsdException w:name="Colorful Grid Accent 2"/>
+    <w:lsdException w:name="Light Shading Accent 3"/>
+    <w:lsdException w:name="Light List Accent 3"/>
+    <w:lsdException w:name="Light Grid Accent 3"/>
+    <w:lsdException w:name="Medium Shading 1 Accent 3"/>
+    <w:lsdException w:name="Medium Shading 2 Accent 3"/>
+    <w:lsdException w:name="Medium List 1 Accent 3"/>
+    <w:lsdException w:name="Medium List 2 Accent 3"/>
+    <w:lsdException w:name="Medium Grid 1 Accent 3"/>
+    <w:lsdException w:name="Medium Grid 2 Accent 3"/>
+    <w:lsdException w:name="Medium Grid 3 Accent 3"/>
+    <w:lsdException w:name="Dark List Accent 3"/>
+    <w:lsdException w:name="Colorful Shading Accent 3"/>
+    <w:lsdException w:name="Colorful List Accent 3"/>
+    <w:lsdException w:name="Colorful Grid Accent 3"/>
+    <w:lsdException w:name="Light Shading Accent 4"/>
+    <w:lsdException w:name="Light List Accent 4"/>
+    <w:lsdException w:name="Light Grid Accent 4"/>
+    <w:lsdException w:name="Medium Shading 1 Accent 4"/>
+    <w:lsdException w:name="Medium Shading 2 Accent 4"/>
+    <w:lsdException w:name="Medium List 1 Accent 4"/>
+    <w:lsdException w:name="Medium List 2 Accent 4"/>
+    <w:lsdException w:name="Medium Grid 1 Accent 4"/>
+    <w:lsdException w:name="Medium Grid 2 Accent 4"/>
+    <w:lsdException w:name="Medium Grid 3 Accent 4"/>
+    <w:lsdException w:name="Dark List Accent 4"/>
+    <w:lsdException w:name="Colorful Shading Accent 4"/>
+    <w:lsdException w:name="Colorful List Accent 4"/>
+    <w:lsdException w:name="Colorful Grid Accent 4"/>
+    <w:lsdException w:name="Light Shading Accent 5"/>
+    <w:lsdException w:name="Light List Accent 5"/>
+    <w:lsdException w:name="Light Grid Accent 5"/>
+    <w:lsdException w:name="Medium Shading 1 Accent 5"/>
+    <w:lsdException w:name="Medium Shading 2 Accent 5"/>
+    <w:lsdException w:name="Medium List 1 Accent 5"/>
+    <w:lsdException w:name="Medium List 2 Accent 5"/>
+    <w:lsdException w:name="Medium Grid 1 Accent 5"/>
+    <w:lsdException w:name="Medium Grid 2 Accent 5"/>
+    <w:lsdException w:name="Medium Grid 3 Accent 5"/>
+    <w:lsdException w:name="Dark List Accent 5"/>
+    <w:lsdException w:name="Colorful Shading Accent 5"/>
+    <w:lsdException w:name="Colorful List Accent 5"/>
+    <w:lsdException w:name="Colorful Grid Accent 5"/>
+    <w:lsdException w:name="Light Shading Accent 6"/>
+    <w:lsdException w:name="Light List Accent 6"/>
+    <w:lsdException w:name="Light Grid Accent 6"/>
+    <w:lsdException w:name="Medium Shading 1 Accent 6"/>
+    <w:lsdException w:name="Medium Shading 2 Accent 6"/>
+    <w:lsdException w:name="Medium List 1 Accent 6"/>
+    <w:lsdException w:name="Medium List 2 Accent 6"/>
+    <w:lsdException w:name="Medium Grid 1 Accent 6"/>
+    <w:lsdException w:name="Medium Grid 2 Accent 6"/>
+    <w:lsdException w:name="Medium Grid 3 Accent 6"/>
+    <w:lsdException w:name="Dark List Accent 6"/>
+    <w:lsdException w:name="Colorful Shading Accent 6"/>
+    <w:lsdException w:name="Colorful List Accent 6"/>
+    <w:lsdException w:name="Colorful Grid Accent 6"/>
+    <w:lsdException w:name="Bibliography" w:semiHidden="1" w:unhideWhenUsed="1"/>
+    <w:lsdException w:name="TOC Heading" w:semiHidden="1" w:unhideWhenUsed="1"/>
+    <w:lsdException w:name="Grid Table 4" w:uiPriority="49"/>
+    <w:lsdException w:name="Grid Table 5 Dark" w:uiPriority="50"/>
+    <w:lsdException w:name="Grid Table 6 Colorful" w:uiPriority="51"/>
+    <w:lsdException w:name="Grid Table 7 Colorful" w:uiPriority="52"/>
+    <w:lsdException w:name="Grid Table 1 Light Accent 1" w:uiPriority="46"/>
+    <w:lsdException w:name="Grid Table 2 Accent 1" w:uiPriority="47"/>
+    <w:lsdException w:name="Grid Table 3 Accent 1" w:uiPriority="48"/>
+    <w:lsdException w:name="Grid Table 4 Accent 1" w:uiPriority="49"/>
+    <w:lsdException w:name="Grid Table 5 Dark Accent 1" w:uiPriority="50"/>
+    <w:lsdException w:name="Grid Table 6 Colorful Accent 1" w:uiPriority="51"/>
+    <w:lsdException w:name="Grid Table 7 Colorful Accent 1" w:uiPriority="52"/>
+    <w:lsdException w:name="Grid Table 1 Light Accent 2" w:uiPriority="46"/>
+    <w:lsdException w:name="Grid Table 2 Accent 2" w:uiPriority="47"/>
+    <w:lsdException w:name="Grid Table 3 Accent 2" w:uiPriority="48"/>
+    <w:lsdException w:name="Grid Table 4 Accent 2" w:uiPriority="49"/>
+    <w:lsdException w:name="Grid Table 5 Dark Accent 2" w:uiPriority="50"/>
+    <w:lsdException w:name="Grid Table 6 Colorful Accent 2" w:uiPriority="51"/>
+    <w:lsdException w:name="Grid Table 7 Colorful Accent 2" w:uiPriority="52"/>
+    <w:lsdException w:name="Grid Table 1 Light Accent 3" w:uiPriority="46"/>
+    <w:lsdException w:name="Grid Table 2 Accent 3" w:uiPriority="47"/>
+    <w:lsdException w:name="Grid Table 3 Accent 3" w:uiPriority="48"/>
+    <w:lsdException w:name="Grid Table 4 Accent 3" w:uiPriority="49"/>
+    <w:lsdException w:name="Grid Table 5 Dark Accent 3" w:uiPriority="50"/>
+    <w:lsdException w:name="Grid Table 6 Colorful Accent 3" w:uiPriority="51"/>
+    <w:lsdException w:name="Grid Table 7 Colorful Accent 3" w:uiPriority="52"/>
+    <w:lsdException w:name="Grid Table 1 Light Accent 4" w:uiPriority="46"/>
+    <w:lsdException w:name="Grid Table 2 Accent 4" w:uiPriority="47"/>
+    <w:lsdException w:name="Grid Table 3 Accent 4" w:uiPriority="48"/>
+    <w:lsdException w:name="Grid Table 4 Accent 4" w:uiPriority="49"/>
+    <w:lsdException w:name="Grid Table 5 Dark Accent 4" w:uiPriority="50"/>
+    <w:lsdException w:name="Grid Table 6 Colorful Accent 4" w:uiPriority="51"/>
+    <w:lsdException w:name="Grid Table 7 Colorful Accent 4" w:uiPriority="52"/>
+    <w:lsdException w:name="Grid Table 1 Light Accent 5" w:uiPriority="46"/>
+    <w:lsdException w:name="Grid Table 2 Accent 5" w:uiPriority="47"/>
+    <w:lsdException w:name="Grid Table 3 Accent 5" w:uiPriority="48"/>
+    <w:lsdException w:name="Grid Table 4 Accent 5" w:uiPriority="49"/>
+    <w:lsdException w:name="Grid Table 5 Dark Accent 5" w:uiPriority="50"/>
+    <w:lsdException w:name="Grid Table 6 Colorful Accent 5" w:uiPriority="51"/>
+    <w:lsdException w:name="Grid Table 7 Colorful Accent 5" w:uiPriority="52"/>
+    <w:lsdException w:name="Grid Table 1 Light Accent 6" w:uiPriority="46"/>
+    <w:lsdException w:name="Grid Table 2 Accent 6" w:uiPriority="47"/>
+    <w:lsdException w:name="Grid Table 3 Accent 6" w:uiPriority="48"/>
+    <w:lsdException w:name="Grid Table 4 Accent 6" w:uiPriority="49"/>
+    <w:lsdException w:name="Grid Table 5 Dark Accent 6" w:uiPriority="50"/>
+    <w:lsdException w:name="Grid Table 6 Colorful Accent 6" w:uiPriority="51"/>
+    <w:lsdException w:name="Grid Table 7 Colorful Accent 6" w:uiPriority="52"/>
+    <w:lsdException w:name="List Table 1 Light" w:uiPriority="46"/>
+    <w:lsdException w:name="List Table 2" w:uiPriority="47"/>
+    <w:lsdException w:name="List Table 3" w:uiPriority="48"/>
+    <w:lsdException w:name="List Table 4" w:uiPriority="49"/>
+    <w:lsdException w:name="List Table 5 Dark" w:uiPriority="50"/>
+    <w:lsdException w:name="List Table 6 Colorful" w:uiPriority="51"/>
+    <w:lsdException w:name="List Table 7 Colorful" w:uiPriority="52"/>
+    <w:lsdException w:name="List Table 1 Light Accent 1" w:uiPriority="46"/>
+    <w:lsdException w:name="List Table 2 Accent 1" w:uiPriority="47"/>
+    <w:lsdException w:name="List Table 3 Accent 1" w:uiPriority="48"/>
+    <w:lsdException w:name="List Table 4 Accent 1" w:uiPriority="49"/>
+    <w:lsdException w:name="List Table 5 Dark Accent 1" w:uiPriority="50"/>
+    <w:lsdException w:name="List Table 6 Colorful Accent 1" w:uiPriority="51"/>
+    <w:lsdException w:name="List Table 7 Colorful Accent 1" w:uiPriority="52"/>
+    <w:lsdException w:name="List Table 1 Light Accent 2" w:uiPriority="46"/>
+    <w:lsdException w:name="List Table 2 Accent 2" w:uiPriority="47"/>
+    <w:lsdException w:name="List Table 3 Accent 2" w:uiPriority="48"/>
+    <w:lsdException w:name="List Table 4 Accent 2" w:uiPriority="49"/>
+    <w:lsdException w:name="List Table 5 Dark Accent 2" w:uiPriority="50"/>
+    <w:lsdException w:name="List Table 6 Colorful Accent 2" w:uiPriority="51"/>
+    <w:lsdException w:name="List Table 7 Colorful Accent 2" w:uiPriority="52"/>
+    <w:lsdException w:name="List Table 1 Light Accent 3" w:uiPriority="46"/>
+    <w:lsdException w:name="List Table 2 Accent 3" w:uiPriority="47"/>
+    <w:lsdException w:name="List Table 3 Accent 3" w:uiPriority="48"/>
+    <w:lsdException w:name="List Table 4 Accent 3" w:uiPriority="49"/>
+    <w:lsdException w:name="List Table 5 Dark Accent 3" w:uiPriority="50"/>
+    <w:lsdException w:name="List Table 6 Colorful Accent 3" w:uiPriority="51"/>
+    <w:lsdException w:name="List Table 7 Colorful Accent 3" w:uiPriority="52"/>
+    <w:lsdException w:name="List Table 1 Light Accent 4" w:uiPriority="46"/>
+    <w:lsdException w:name="List Table 2 Accent 4" w:uiPriority="47"/>
+    <w:lsdException w:name="List Table 3 Accent 4" w:uiPriority="48"/>
+    <w:lsdException w:name="List Table 4 Accent 4" w:uiPriority="49"/>
+    <w:lsdException w:name="List Table 5 Dark Accent 4" w:uiPriority="50"/>
+    <w:lsdException w:name="List Table 6 Colorful Accent 4" w:uiPriority="51"/>
+    <w:lsdException w:name="List Table 7 Colorful Accent 4" w:uiPriority="52"/>
+    <w:lsdException w:name="List Table 1 Light Accent 5" w:uiPriority="46"/>
+    <w:lsdException w:name="List Table 2 Accent 5" w:uiPriority="47"/>
+    <w:lsdException w:name="List Table 3 Accent 5" w:uiPriority="48"/>
+    <w:lsdException w:name="List Table 4 Accent 5" w:uiPriority="49"/>
+    <w:lsdException w:name="List Table 5 Dark Accent 5" w:uiPriority="50"/>
+    <w:lsdException w:name="List Table 6 Colorful Accent 5" w:uiPriority="51"/>
+    <w:lsdException w:name="List Table 7 Colorful Accent 5" w:uiPriority="52"/>
+    <w:lsdException w:name="List Table 1 Light Accent 6" w:uiPriority="46"/>
+    <w:lsdException w:name="List Table 2 Accent 6" w:uiPriority="47"/>
+    <w:lsdException w:name="List Table 3 Accent 6" w:uiPriority="48"/>
+    <w:lsdException w:name="List Table 4 Accent 6" w:uiPriority="49"/>
+    <w:lsdException w:name="List Table 5 Dark Accent 6" w:uiPriority="50"/>
+    <w:lsdException w:name="List Table 6 Colorful Accent 6" w:uiPriority="51"/>
+    <w:lsdException w:name="List Table 7 Colorful Accent 6" w:uiPriority="52"/>
+    <w:lsdException w:name="Mention" w:semiHidden="1" w:uiPriority="99" w:unhideWhenUsed="1"/>
+    <w:lsdException w:name="Smart Hyperlink" w:semiHidden="1" w:uiPriority="99" w:unhideWhenUsed="1"/>
+    <w:lsdException w:name="Hashtag" w:semiHidden="1" w:uiPriority="99" w:unhideWhenUsed="1"/>
+    <w:lsdException w:name="Unresolved Mention" w:semiHidden="1" w:uiPriority="99" w:unhideWhenUsed="1"/>
+  </w:latentStyles>
   <w:style w:type="paragraph" w:default="1" w:styleId="Normal">
     <w:name w:val="Normal"/>
     <w:qFormat/>
@@ -3652,14 +3970,15 @@
   </w:style>
   <w:style w:type="character" w:default="1" w:styleId="DefaultParagraphFont">
     <w:name w:val="Default Paragraph Font"/>
+    <w:uiPriority w:val="1"/>
     <w:semiHidden/>
     <w:unhideWhenUsed/>
   </w:style>
   <w:style w:type="table" w:default="1" w:styleId="TableNormal">
     <w:name w:val="Normal Table"/>
+    <w:uiPriority w:val="99"/>
     <w:semiHidden/>
     <w:unhideWhenUsed/>
-    <w:qFormat/>
     <w:tblPr>
       <w:tblInd w:w="0" w:type="dxa"/>
       <w:tblCellMar>
@@ -3672,6 +3991,7 @@
   </w:style>
   <w:style w:type="numbering" w:default="1" w:styleId="NoList">
     <w:name w:val="No List"/>
+    <w:uiPriority w:val="99"/>
     <w:semiHidden/>
     <w:unhideWhenUsed/>
   </w:style>

</xml_diff>